<commit_message>
add tables unit & currency
</commit_message>
<xml_diff>
--- a/doc/招投数据结构.docx
+++ b/doc/招投数据结构.docx
@@ -14839,12 +14839,16 @@
             <w:pPr>
               <w:rPr>
                 <w:b w:val="0"/>
+                <w:strike/>
+                <w:color w:val="FF0000"/>
                 <w:highlight w:val="green"/>
               </w:rPr>
             </w:pPr>
             <w:r>
               <w:rPr>
                 <w:b w:val="0"/>
+                <w:strike/>
+                <w:color w:val="FF0000"/>
                 <w:highlight w:val="green"/>
               </w:rPr>
               <w:t>B</w:t>
@@ -14853,6 +14857,8 @@
               <w:rPr>
                 <w:rFonts w:hint="eastAsia"/>
                 <w:b w:val="0"/>
+                <w:strike/>
+                <w:color w:val="FF0000"/>
                 <w:highlight w:val="green"/>
               </w:rPr>
               <w:t>id_subject</w:t>
@@ -14867,12 +14873,16 @@
             <w:pPr>
               <w:cnfStyle w:val="000000010000"/>
               <w:rPr>
+                <w:strike/>
+                <w:color w:val="FF0000"/>
                 <w:highlight w:val="green"/>
               </w:rPr>
             </w:pPr>
             <w:r>
               <w:rPr>
                 <w:rFonts w:hint="eastAsia"/>
+                <w:strike/>
+                <w:color w:val="FF0000"/>
                 <w:highlight w:val="green"/>
               </w:rPr>
               <w:t>varchar</w:t>
@@ -14887,12 +14897,16 @@
             <w:pPr>
               <w:cnfStyle w:val="000000010000"/>
               <w:rPr>
+                <w:strike/>
+                <w:color w:val="FF0000"/>
                 <w:highlight w:val="green"/>
               </w:rPr>
             </w:pPr>
             <w:r>
               <w:rPr>
                 <w:rFonts w:hint="eastAsia"/>
+                <w:strike/>
+                <w:color w:val="FF0000"/>
                 <w:highlight w:val="green"/>
               </w:rPr>
               <w:t>128</w:t>
@@ -14907,6 +14921,8 @@
             <w:pPr>
               <w:cnfStyle w:val="000000010000"/>
               <w:rPr>
+                <w:strike/>
+                <w:color w:val="FF0000"/>
                 <w:highlight w:val="green"/>
               </w:rPr>
             </w:pPr>
@@ -14920,12 +14936,16 @@
             <w:pPr>
               <w:cnfStyle w:val="000000010000"/>
               <w:rPr>
+                <w:strike/>
+                <w:color w:val="FF0000"/>
                 <w:highlight w:val="green"/>
               </w:rPr>
             </w:pPr>
             <w:r>
               <w:rPr>
                 <w:rFonts w:hint="eastAsia"/>
+                <w:strike/>
+                <w:color w:val="FF0000"/>
                 <w:highlight w:val="green"/>
               </w:rPr>
               <w:t>应标主题</w:t>
@@ -14987,6 +15007,180 @@
           <w:p>
             <w:pPr>
               <w:cnfStyle w:val="000000100000"/>
+            </w:pPr>
+          </w:p>
+        </w:tc>
+      </w:tr>
+      <w:tr>
+        <w:trPr>
+          <w:cnfStyle w:val="000000010000"/>
+        </w:trPr>
+        <w:tc>
+          <w:tcPr>
+            <w:cnfStyle w:val="001000000000"/>
+            <w:tcW w:w="2802" w:type="dxa"/>
+          </w:tcPr>
+          <w:p>
+            <w:pPr>
+              <w:rPr>
+                <w:b w:val="0"/>
+              </w:rPr>
+            </w:pPr>
+          </w:p>
+        </w:tc>
+        <w:tc>
+          <w:tcPr>
+            <w:tcW w:w="1417" w:type="dxa"/>
+          </w:tcPr>
+          <w:p>
+            <w:pPr>
+              <w:cnfStyle w:val="000000010000"/>
+            </w:pPr>
+          </w:p>
+        </w:tc>
+        <w:tc>
+          <w:tcPr>
+            <w:tcW w:w="893" w:type="dxa"/>
+          </w:tcPr>
+          <w:p>
+            <w:pPr>
+              <w:cnfStyle w:val="000000010000"/>
+            </w:pPr>
+          </w:p>
+        </w:tc>
+        <w:tc>
+          <w:tcPr>
+            <w:tcW w:w="950" w:type="dxa"/>
+          </w:tcPr>
+          <w:p>
+            <w:pPr>
+              <w:cnfStyle w:val="000000010000"/>
+            </w:pPr>
+          </w:p>
+        </w:tc>
+        <w:tc>
+          <w:tcPr>
+            <w:tcW w:w="2460" w:type="dxa"/>
+          </w:tcPr>
+          <w:p>
+            <w:pPr>
+              <w:cnfStyle w:val="000000010000"/>
+            </w:pPr>
+          </w:p>
+        </w:tc>
+      </w:tr>
+      <w:tr>
+        <w:trPr>
+          <w:cnfStyle w:val="000000100000"/>
+        </w:trPr>
+        <w:tc>
+          <w:tcPr>
+            <w:cnfStyle w:val="001000000000"/>
+            <w:tcW w:w="2802" w:type="dxa"/>
+          </w:tcPr>
+          <w:p>
+            <w:pPr>
+              <w:rPr>
+                <w:b w:val="0"/>
+              </w:rPr>
+            </w:pPr>
+          </w:p>
+        </w:tc>
+        <w:tc>
+          <w:tcPr>
+            <w:tcW w:w="1417" w:type="dxa"/>
+          </w:tcPr>
+          <w:p>
+            <w:pPr>
+              <w:cnfStyle w:val="000000100000"/>
+            </w:pPr>
+          </w:p>
+        </w:tc>
+        <w:tc>
+          <w:tcPr>
+            <w:tcW w:w="893" w:type="dxa"/>
+          </w:tcPr>
+          <w:p>
+            <w:pPr>
+              <w:cnfStyle w:val="000000100000"/>
+            </w:pPr>
+          </w:p>
+        </w:tc>
+        <w:tc>
+          <w:tcPr>
+            <w:tcW w:w="950" w:type="dxa"/>
+          </w:tcPr>
+          <w:p>
+            <w:pPr>
+              <w:cnfStyle w:val="000000100000"/>
+            </w:pPr>
+          </w:p>
+        </w:tc>
+        <w:tc>
+          <w:tcPr>
+            <w:tcW w:w="2460" w:type="dxa"/>
+          </w:tcPr>
+          <w:p>
+            <w:pPr>
+              <w:cnfStyle w:val="000000100000"/>
+            </w:pPr>
+          </w:p>
+        </w:tc>
+      </w:tr>
+      <w:tr>
+        <w:trPr>
+          <w:cnfStyle w:val="000000010000"/>
+        </w:trPr>
+        <w:tc>
+          <w:tcPr>
+            <w:cnfStyle w:val="001000000000"/>
+            <w:tcW w:w="2802" w:type="dxa"/>
+          </w:tcPr>
+          <w:p>
+            <w:pPr>
+              <w:rPr>
+                <w:b w:val="0"/>
+              </w:rPr>
+            </w:pPr>
+          </w:p>
+        </w:tc>
+        <w:tc>
+          <w:tcPr>
+            <w:tcW w:w="1417" w:type="dxa"/>
+          </w:tcPr>
+          <w:p>
+            <w:pPr>
+              <w:cnfStyle w:val="000000010000"/>
+            </w:pPr>
+          </w:p>
+        </w:tc>
+        <w:tc>
+          <w:tcPr>
+            <w:tcW w:w="893" w:type="dxa"/>
+          </w:tcPr>
+          <w:p>
+            <w:pPr>
+              <w:cnfStyle w:val="000000010000"/>
+            </w:pPr>
+          </w:p>
+        </w:tc>
+        <w:tc>
+          <w:tcPr>
+            <w:tcW w:w="950" w:type="dxa"/>
+          </w:tcPr>
+          <w:p>
+            <w:pPr>
+              <w:cnfStyle w:val="000000010000"/>
+            </w:pPr>
+          </w:p>
+        </w:tc>
+        <w:tc>
+          <w:tcPr>
+            <w:tcW w:w="2460" w:type="dxa"/>
+          </w:tcPr>
+          <w:p>
+            <w:pPr>
+              <w:cnfStyle w:val="000000010000"/>
             </w:pPr>
           </w:p>
         </w:tc>
@@ -15492,291 +15686,6 @@
               <w:rPr>
                 <w:b w:val="0"/>
               </w:rPr>
-              <w:t>B</w:t>
-            </w:r>
-            <w:r>
-              <w:rPr>
-                <w:rFonts w:hint="eastAsia"/>
-                <w:b w:val="0"/>
-              </w:rPr>
-              <w:t>id_d</w:t>
-            </w:r>
-            <w:r>
-              <w:rPr>
-                <w:b w:val="0"/>
-              </w:rPr>
-              <w:t>escription</w:t>
-            </w:r>
-          </w:p>
-        </w:tc>
-        <w:tc>
-          <w:tcPr>
-            <w:tcW w:w="1417" w:type="dxa"/>
-          </w:tcPr>
-          <w:p>
-            <w:pPr>
-              <w:cnfStyle w:val="000000100000"/>
-            </w:pPr>
-            <w:r>
-              <w:rPr>
-                <w:rFonts w:hint="eastAsia"/>
-              </w:rPr>
-              <w:t>varchar</w:t>
-            </w:r>
-          </w:p>
-        </w:tc>
-        <w:tc>
-          <w:tcPr>
-            <w:tcW w:w="893" w:type="dxa"/>
-          </w:tcPr>
-          <w:p>
-            <w:pPr>
-              <w:cnfStyle w:val="000000100000"/>
-            </w:pPr>
-            <w:r>
-              <w:rPr>
-                <w:rFonts w:hint="eastAsia"/>
-              </w:rPr>
-              <w:t>512</w:t>
-            </w:r>
-          </w:p>
-        </w:tc>
-        <w:tc>
-          <w:tcPr>
-            <w:tcW w:w="950" w:type="dxa"/>
-          </w:tcPr>
-          <w:p>
-            <w:pPr>
-              <w:cnfStyle w:val="000000100000"/>
-            </w:pPr>
-          </w:p>
-        </w:tc>
-        <w:tc>
-          <w:tcPr>
-            <w:tcW w:w="2460" w:type="dxa"/>
-          </w:tcPr>
-          <w:p>
-            <w:pPr>
-              <w:cnfStyle w:val="000000100000"/>
-            </w:pPr>
-            <w:r>
-              <w:rPr>
-                <w:rFonts w:hint="eastAsia"/>
-              </w:rPr>
-              <w:t>描述</w:t>
-            </w:r>
-          </w:p>
-        </w:tc>
-      </w:tr>
-      <w:tr>
-        <w:trPr>
-          <w:cnfStyle w:val="000000010000"/>
-        </w:trPr>
-        <w:tc>
-          <w:tcPr>
-            <w:cnfStyle w:val="001000000000"/>
-            <w:tcW w:w="2802" w:type="dxa"/>
-          </w:tcPr>
-          <w:p>
-            <w:pPr>
-              <w:rPr>
-                <w:b w:val="0"/>
-              </w:rPr>
-            </w:pPr>
-            <w:r>
-              <w:rPr>
-                <w:b w:val="0"/>
-              </w:rPr>
-              <w:t>B</w:t>
-            </w:r>
-            <w:r>
-              <w:rPr>
-                <w:rFonts w:hint="eastAsia"/>
-                <w:b w:val="0"/>
-              </w:rPr>
-              <w:t>id_q</w:t>
-            </w:r>
-            <w:r>
-              <w:rPr>
-                <w:b w:val="0"/>
-              </w:rPr>
-              <w:t>uoted</w:t>
-            </w:r>
-          </w:p>
-        </w:tc>
-        <w:tc>
-          <w:tcPr>
-            <w:tcW w:w="1417" w:type="dxa"/>
-          </w:tcPr>
-          <w:p>
-            <w:pPr>
-              <w:cnfStyle w:val="000000010000"/>
-            </w:pPr>
-            <w:r>
-              <w:rPr>
-                <w:rFonts w:hint="eastAsia"/>
-              </w:rPr>
-              <w:t>int</w:t>
-            </w:r>
-          </w:p>
-        </w:tc>
-        <w:tc>
-          <w:tcPr>
-            <w:tcW w:w="893" w:type="dxa"/>
-          </w:tcPr>
-          <w:p>
-            <w:pPr>
-              <w:cnfStyle w:val="000000010000"/>
-            </w:pPr>
-          </w:p>
-        </w:tc>
-        <w:tc>
-          <w:tcPr>
-            <w:tcW w:w="950" w:type="dxa"/>
-          </w:tcPr>
-          <w:p>
-            <w:pPr>
-              <w:cnfStyle w:val="000000010000"/>
-            </w:pPr>
-          </w:p>
-        </w:tc>
-        <w:tc>
-          <w:tcPr>
-            <w:tcW w:w="2460" w:type="dxa"/>
-          </w:tcPr>
-          <w:p>
-            <w:pPr>
-              <w:cnfStyle w:val="000000010000"/>
-            </w:pPr>
-            <w:r>
-              <w:rPr>
-                <w:rFonts w:hint="eastAsia"/>
-              </w:rPr>
-              <w:t>报价单</w:t>
-            </w:r>
-            <w:r>
-              <w:rPr>
-                <w:rFonts w:hint="eastAsia"/>
-              </w:rPr>
-              <w:t>att_id</w:t>
-            </w:r>
-          </w:p>
-        </w:tc>
-      </w:tr>
-      <w:tr>
-        <w:trPr>
-          <w:cnfStyle w:val="000000100000"/>
-        </w:trPr>
-        <w:tc>
-          <w:tcPr>
-            <w:cnfStyle w:val="001000000000"/>
-            <w:tcW w:w="2802" w:type="dxa"/>
-          </w:tcPr>
-          <w:p>
-            <w:pPr>
-              <w:rPr>
-                <w:b w:val="0"/>
-              </w:rPr>
-            </w:pPr>
-            <w:r>
-              <w:rPr>
-                <w:b w:val="0"/>
-              </w:rPr>
-              <w:t>B</w:t>
-            </w:r>
-            <w:r>
-              <w:rPr>
-                <w:rFonts w:hint="eastAsia"/>
-                <w:b w:val="0"/>
-              </w:rPr>
-              <w:t>id_te</w:t>
-            </w:r>
-            <w:r>
-              <w:rPr>
-                <w:b w:val="0"/>
-              </w:rPr>
-              <w:t>nders</w:t>
-            </w:r>
-          </w:p>
-        </w:tc>
-        <w:tc>
-          <w:tcPr>
-            <w:tcW w:w="1417" w:type="dxa"/>
-          </w:tcPr>
-          <w:p>
-            <w:pPr>
-              <w:cnfStyle w:val="000000100000"/>
-            </w:pPr>
-            <w:r>
-              <w:rPr>
-                <w:rFonts w:hint="eastAsia"/>
-              </w:rPr>
-              <w:t>int</w:t>
-            </w:r>
-          </w:p>
-        </w:tc>
-        <w:tc>
-          <w:tcPr>
-            <w:tcW w:w="893" w:type="dxa"/>
-          </w:tcPr>
-          <w:p>
-            <w:pPr>
-              <w:cnfStyle w:val="000000100000"/>
-            </w:pPr>
-          </w:p>
-        </w:tc>
-        <w:tc>
-          <w:tcPr>
-            <w:tcW w:w="950" w:type="dxa"/>
-          </w:tcPr>
-          <w:p>
-            <w:pPr>
-              <w:cnfStyle w:val="000000100000"/>
-            </w:pPr>
-          </w:p>
-        </w:tc>
-        <w:tc>
-          <w:tcPr>
-            <w:tcW w:w="2460" w:type="dxa"/>
-          </w:tcPr>
-          <w:p>
-            <w:pPr>
-              <w:cnfStyle w:val="000000100000"/>
-            </w:pPr>
-            <w:r>
-              <w:rPr>
-                <w:rFonts w:hint="eastAsia"/>
-              </w:rPr>
-              <w:t>投标书</w:t>
-            </w:r>
-            <w:r>
-              <w:rPr>
-                <w:rFonts w:hint="eastAsia"/>
-              </w:rPr>
-              <w:t>att_id</w:t>
-            </w:r>
-          </w:p>
-        </w:tc>
-      </w:tr>
-      <w:tr>
-        <w:trPr>
-          <w:cnfStyle w:val="000000010000"/>
-        </w:trPr>
-        <w:tc>
-          <w:tcPr>
-            <w:cnfStyle w:val="001000000000"/>
-            <w:tcW w:w="2802" w:type="dxa"/>
-          </w:tcPr>
-          <w:p>
-            <w:pPr>
-              <w:rPr>
-                <w:b w:val="0"/>
-              </w:rPr>
-            </w:pPr>
-            <w:r>
-              <w:rPr>
-                <w:b w:val="0"/>
-              </w:rPr>
               <w:lastRenderedPageBreak/>
               <w:t>B</w:t>
             </w:r>
@@ -15785,6 +15694,291 @@
                 <w:rFonts w:hint="eastAsia"/>
                 <w:b w:val="0"/>
               </w:rPr>
+              <w:t>id_d</w:t>
+            </w:r>
+            <w:r>
+              <w:rPr>
+                <w:b w:val="0"/>
+              </w:rPr>
+              <w:t>escription</w:t>
+            </w:r>
+          </w:p>
+        </w:tc>
+        <w:tc>
+          <w:tcPr>
+            <w:tcW w:w="1417" w:type="dxa"/>
+          </w:tcPr>
+          <w:p>
+            <w:pPr>
+              <w:cnfStyle w:val="000000100000"/>
+            </w:pPr>
+            <w:r>
+              <w:rPr>
+                <w:rFonts w:hint="eastAsia"/>
+              </w:rPr>
+              <w:t>varchar</w:t>
+            </w:r>
+          </w:p>
+        </w:tc>
+        <w:tc>
+          <w:tcPr>
+            <w:tcW w:w="893" w:type="dxa"/>
+          </w:tcPr>
+          <w:p>
+            <w:pPr>
+              <w:cnfStyle w:val="000000100000"/>
+            </w:pPr>
+            <w:r>
+              <w:rPr>
+                <w:rFonts w:hint="eastAsia"/>
+              </w:rPr>
+              <w:t>512</w:t>
+            </w:r>
+          </w:p>
+        </w:tc>
+        <w:tc>
+          <w:tcPr>
+            <w:tcW w:w="950" w:type="dxa"/>
+          </w:tcPr>
+          <w:p>
+            <w:pPr>
+              <w:cnfStyle w:val="000000100000"/>
+            </w:pPr>
+          </w:p>
+        </w:tc>
+        <w:tc>
+          <w:tcPr>
+            <w:tcW w:w="2460" w:type="dxa"/>
+          </w:tcPr>
+          <w:p>
+            <w:pPr>
+              <w:cnfStyle w:val="000000100000"/>
+            </w:pPr>
+            <w:r>
+              <w:rPr>
+                <w:rFonts w:hint="eastAsia"/>
+              </w:rPr>
+              <w:t>描述</w:t>
+            </w:r>
+          </w:p>
+        </w:tc>
+      </w:tr>
+      <w:tr>
+        <w:trPr>
+          <w:cnfStyle w:val="000000010000"/>
+        </w:trPr>
+        <w:tc>
+          <w:tcPr>
+            <w:cnfStyle w:val="001000000000"/>
+            <w:tcW w:w="2802" w:type="dxa"/>
+          </w:tcPr>
+          <w:p>
+            <w:pPr>
+              <w:rPr>
+                <w:b w:val="0"/>
+              </w:rPr>
+            </w:pPr>
+            <w:r>
+              <w:rPr>
+                <w:b w:val="0"/>
+              </w:rPr>
+              <w:t>B</w:t>
+            </w:r>
+            <w:r>
+              <w:rPr>
+                <w:rFonts w:hint="eastAsia"/>
+                <w:b w:val="0"/>
+              </w:rPr>
+              <w:t>id_q</w:t>
+            </w:r>
+            <w:r>
+              <w:rPr>
+                <w:b w:val="0"/>
+              </w:rPr>
+              <w:t>uoted</w:t>
+            </w:r>
+          </w:p>
+        </w:tc>
+        <w:tc>
+          <w:tcPr>
+            <w:tcW w:w="1417" w:type="dxa"/>
+          </w:tcPr>
+          <w:p>
+            <w:pPr>
+              <w:cnfStyle w:val="000000010000"/>
+            </w:pPr>
+            <w:r>
+              <w:rPr>
+                <w:rFonts w:hint="eastAsia"/>
+              </w:rPr>
+              <w:t>int</w:t>
+            </w:r>
+          </w:p>
+        </w:tc>
+        <w:tc>
+          <w:tcPr>
+            <w:tcW w:w="893" w:type="dxa"/>
+          </w:tcPr>
+          <w:p>
+            <w:pPr>
+              <w:cnfStyle w:val="000000010000"/>
+            </w:pPr>
+          </w:p>
+        </w:tc>
+        <w:tc>
+          <w:tcPr>
+            <w:tcW w:w="950" w:type="dxa"/>
+          </w:tcPr>
+          <w:p>
+            <w:pPr>
+              <w:cnfStyle w:val="000000010000"/>
+            </w:pPr>
+          </w:p>
+        </w:tc>
+        <w:tc>
+          <w:tcPr>
+            <w:tcW w:w="2460" w:type="dxa"/>
+          </w:tcPr>
+          <w:p>
+            <w:pPr>
+              <w:cnfStyle w:val="000000010000"/>
+            </w:pPr>
+            <w:r>
+              <w:rPr>
+                <w:rFonts w:hint="eastAsia"/>
+              </w:rPr>
+              <w:t>报价单</w:t>
+            </w:r>
+            <w:r>
+              <w:rPr>
+                <w:rFonts w:hint="eastAsia"/>
+              </w:rPr>
+              <w:t>att_id</w:t>
+            </w:r>
+          </w:p>
+        </w:tc>
+      </w:tr>
+      <w:tr>
+        <w:trPr>
+          <w:cnfStyle w:val="000000100000"/>
+        </w:trPr>
+        <w:tc>
+          <w:tcPr>
+            <w:cnfStyle w:val="001000000000"/>
+            <w:tcW w:w="2802" w:type="dxa"/>
+          </w:tcPr>
+          <w:p>
+            <w:pPr>
+              <w:rPr>
+                <w:b w:val="0"/>
+              </w:rPr>
+            </w:pPr>
+            <w:r>
+              <w:rPr>
+                <w:b w:val="0"/>
+              </w:rPr>
+              <w:t>B</w:t>
+            </w:r>
+            <w:r>
+              <w:rPr>
+                <w:rFonts w:hint="eastAsia"/>
+                <w:b w:val="0"/>
+              </w:rPr>
+              <w:t>id_te</w:t>
+            </w:r>
+            <w:r>
+              <w:rPr>
+                <w:b w:val="0"/>
+              </w:rPr>
+              <w:t>nders</w:t>
+            </w:r>
+          </w:p>
+        </w:tc>
+        <w:tc>
+          <w:tcPr>
+            <w:tcW w:w="1417" w:type="dxa"/>
+          </w:tcPr>
+          <w:p>
+            <w:pPr>
+              <w:cnfStyle w:val="000000100000"/>
+            </w:pPr>
+            <w:r>
+              <w:rPr>
+                <w:rFonts w:hint="eastAsia"/>
+              </w:rPr>
+              <w:t>int</w:t>
+            </w:r>
+          </w:p>
+        </w:tc>
+        <w:tc>
+          <w:tcPr>
+            <w:tcW w:w="893" w:type="dxa"/>
+          </w:tcPr>
+          <w:p>
+            <w:pPr>
+              <w:cnfStyle w:val="000000100000"/>
+            </w:pPr>
+          </w:p>
+        </w:tc>
+        <w:tc>
+          <w:tcPr>
+            <w:tcW w:w="950" w:type="dxa"/>
+          </w:tcPr>
+          <w:p>
+            <w:pPr>
+              <w:cnfStyle w:val="000000100000"/>
+            </w:pPr>
+          </w:p>
+        </w:tc>
+        <w:tc>
+          <w:tcPr>
+            <w:tcW w:w="2460" w:type="dxa"/>
+          </w:tcPr>
+          <w:p>
+            <w:pPr>
+              <w:cnfStyle w:val="000000100000"/>
+            </w:pPr>
+            <w:r>
+              <w:rPr>
+                <w:rFonts w:hint="eastAsia"/>
+              </w:rPr>
+              <w:t>投标书</w:t>
+            </w:r>
+            <w:r>
+              <w:rPr>
+                <w:rFonts w:hint="eastAsia"/>
+              </w:rPr>
+              <w:t>att_id</w:t>
+            </w:r>
+          </w:p>
+        </w:tc>
+      </w:tr>
+      <w:tr>
+        <w:trPr>
+          <w:cnfStyle w:val="000000010000"/>
+        </w:trPr>
+        <w:tc>
+          <w:tcPr>
+            <w:cnfStyle w:val="001000000000"/>
+            <w:tcW w:w="2802" w:type="dxa"/>
+          </w:tcPr>
+          <w:p>
+            <w:pPr>
+              <w:rPr>
+                <w:b w:val="0"/>
+              </w:rPr>
+            </w:pPr>
+            <w:r>
+              <w:rPr>
+                <w:b w:val="0"/>
+              </w:rPr>
+              <w:t>B</w:t>
+            </w:r>
+            <w:r>
+              <w:rPr>
+                <w:rFonts w:hint="eastAsia"/>
+                <w:b w:val="0"/>
+              </w:rPr>
               <w:t>id_publishtime</w:t>
             </w:r>
           </w:p>
@@ -16523,12 +16717,16 @@
             <w:pPr>
               <w:rPr>
                 <w:b w:val="0"/>
+                <w:strike/>
+                <w:color w:val="FF0000"/>
                 <w:highlight w:val="green"/>
               </w:rPr>
             </w:pPr>
             <w:r>
               <w:rPr>
                 <w:b w:val="0"/>
+                <w:strike/>
+                <w:color w:val="FF0000"/>
                 <w:highlight w:val="green"/>
               </w:rPr>
               <w:t>B</w:t>
@@ -16537,6 +16735,8 @@
               <w:rPr>
                 <w:rFonts w:hint="eastAsia"/>
                 <w:b w:val="0"/>
+                <w:strike/>
+                <w:color w:val="FF0000"/>
                 <w:highlight w:val="green"/>
               </w:rPr>
               <w:t>id_subject</w:t>
@@ -16551,12 +16751,16 @@
             <w:pPr>
               <w:cnfStyle w:val="000000100000"/>
               <w:rPr>
+                <w:strike/>
+                <w:color w:val="FF0000"/>
                 <w:highlight w:val="green"/>
               </w:rPr>
             </w:pPr>
             <w:r>
               <w:rPr>
                 <w:rFonts w:hint="eastAsia"/>
+                <w:strike/>
+                <w:color w:val="FF0000"/>
                 <w:highlight w:val="green"/>
               </w:rPr>
               <w:t>varchar</w:t>
@@ -16571,12 +16775,16 @@
             <w:pPr>
               <w:cnfStyle w:val="000000100000"/>
               <w:rPr>
+                <w:strike/>
+                <w:color w:val="FF0000"/>
                 <w:highlight w:val="green"/>
               </w:rPr>
             </w:pPr>
             <w:r>
               <w:rPr>
                 <w:rFonts w:hint="eastAsia"/>
+                <w:strike/>
+                <w:color w:val="FF0000"/>
                 <w:highlight w:val="green"/>
               </w:rPr>
               <w:t>128</w:t>
@@ -16591,6 +16799,8 @@
             <w:pPr>
               <w:cnfStyle w:val="000000100000"/>
               <w:rPr>
+                <w:strike/>
+                <w:color w:val="FF0000"/>
                 <w:highlight w:val="green"/>
               </w:rPr>
             </w:pPr>
@@ -16604,12 +16814,16 @@
             <w:pPr>
               <w:cnfStyle w:val="000000100000"/>
               <w:rPr>
+                <w:strike/>
+                <w:color w:val="FF0000"/>
                 <w:highlight w:val="green"/>
               </w:rPr>
             </w:pPr>
             <w:r>
               <w:rPr>
                 <w:rFonts w:hint="eastAsia"/>
+                <w:strike/>
+                <w:color w:val="FF0000"/>
                 <w:highlight w:val="green"/>
               </w:rPr>
               <w:t>应标主题</w:t>
@@ -16671,6 +16885,180 @@
           <w:p>
             <w:pPr>
               <w:cnfStyle w:val="000000010000"/>
+            </w:pPr>
+          </w:p>
+        </w:tc>
+      </w:tr>
+      <w:tr>
+        <w:trPr>
+          <w:cnfStyle w:val="000000100000"/>
+        </w:trPr>
+        <w:tc>
+          <w:tcPr>
+            <w:cnfStyle w:val="001000000000"/>
+            <w:tcW w:w="2802" w:type="dxa"/>
+          </w:tcPr>
+          <w:p>
+            <w:pPr>
+              <w:rPr>
+                <w:b w:val="0"/>
+              </w:rPr>
+            </w:pPr>
+          </w:p>
+        </w:tc>
+        <w:tc>
+          <w:tcPr>
+            <w:tcW w:w="1417" w:type="dxa"/>
+          </w:tcPr>
+          <w:p>
+            <w:pPr>
+              <w:cnfStyle w:val="000000100000"/>
+            </w:pPr>
+          </w:p>
+        </w:tc>
+        <w:tc>
+          <w:tcPr>
+            <w:tcW w:w="893" w:type="dxa"/>
+          </w:tcPr>
+          <w:p>
+            <w:pPr>
+              <w:cnfStyle w:val="000000100000"/>
+            </w:pPr>
+          </w:p>
+        </w:tc>
+        <w:tc>
+          <w:tcPr>
+            <w:tcW w:w="950" w:type="dxa"/>
+          </w:tcPr>
+          <w:p>
+            <w:pPr>
+              <w:cnfStyle w:val="000000100000"/>
+            </w:pPr>
+          </w:p>
+        </w:tc>
+        <w:tc>
+          <w:tcPr>
+            <w:tcW w:w="2460" w:type="dxa"/>
+          </w:tcPr>
+          <w:p>
+            <w:pPr>
+              <w:cnfStyle w:val="000000100000"/>
+            </w:pPr>
+          </w:p>
+        </w:tc>
+      </w:tr>
+      <w:tr>
+        <w:trPr>
+          <w:cnfStyle w:val="000000010000"/>
+        </w:trPr>
+        <w:tc>
+          <w:tcPr>
+            <w:cnfStyle w:val="001000000000"/>
+            <w:tcW w:w="2802" w:type="dxa"/>
+          </w:tcPr>
+          <w:p>
+            <w:pPr>
+              <w:rPr>
+                <w:b w:val="0"/>
+              </w:rPr>
+            </w:pPr>
+          </w:p>
+        </w:tc>
+        <w:tc>
+          <w:tcPr>
+            <w:tcW w:w="1417" w:type="dxa"/>
+          </w:tcPr>
+          <w:p>
+            <w:pPr>
+              <w:cnfStyle w:val="000000010000"/>
+            </w:pPr>
+          </w:p>
+        </w:tc>
+        <w:tc>
+          <w:tcPr>
+            <w:tcW w:w="893" w:type="dxa"/>
+          </w:tcPr>
+          <w:p>
+            <w:pPr>
+              <w:cnfStyle w:val="000000010000"/>
+            </w:pPr>
+          </w:p>
+        </w:tc>
+        <w:tc>
+          <w:tcPr>
+            <w:tcW w:w="950" w:type="dxa"/>
+          </w:tcPr>
+          <w:p>
+            <w:pPr>
+              <w:cnfStyle w:val="000000010000"/>
+            </w:pPr>
+          </w:p>
+        </w:tc>
+        <w:tc>
+          <w:tcPr>
+            <w:tcW w:w="2460" w:type="dxa"/>
+          </w:tcPr>
+          <w:p>
+            <w:pPr>
+              <w:cnfStyle w:val="000000010000"/>
+            </w:pPr>
+          </w:p>
+        </w:tc>
+      </w:tr>
+      <w:tr>
+        <w:trPr>
+          <w:cnfStyle w:val="000000100000"/>
+        </w:trPr>
+        <w:tc>
+          <w:tcPr>
+            <w:cnfStyle w:val="001000000000"/>
+            <w:tcW w:w="2802" w:type="dxa"/>
+          </w:tcPr>
+          <w:p>
+            <w:pPr>
+              <w:rPr>
+                <w:b w:val="0"/>
+              </w:rPr>
+            </w:pPr>
+          </w:p>
+        </w:tc>
+        <w:tc>
+          <w:tcPr>
+            <w:tcW w:w="1417" w:type="dxa"/>
+          </w:tcPr>
+          <w:p>
+            <w:pPr>
+              <w:cnfStyle w:val="000000100000"/>
+            </w:pPr>
+          </w:p>
+        </w:tc>
+        <w:tc>
+          <w:tcPr>
+            <w:tcW w:w="893" w:type="dxa"/>
+          </w:tcPr>
+          <w:p>
+            <w:pPr>
+              <w:cnfStyle w:val="000000100000"/>
+            </w:pPr>
+          </w:p>
+        </w:tc>
+        <w:tc>
+          <w:tcPr>
+            <w:tcW w:w="950" w:type="dxa"/>
+          </w:tcPr>
+          <w:p>
+            <w:pPr>
+              <w:cnfStyle w:val="000000100000"/>
+            </w:pPr>
+          </w:p>
+        </w:tc>
+        <w:tc>
+          <w:tcPr>
+            <w:tcW w:w="2460" w:type="dxa"/>
+          </w:tcPr>
+          <w:p>
+            <w:pPr>
+              <w:cnfStyle w:val="000000100000"/>
             </w:pPr>
           </w:p>
         </w:tc>
@@ -18990,7 +19378,6 @@
               <w:rPr>
                 <w:b w:val="0"/>
               </w:rPr>
-              <w:lastRenderedPageBreak/>
               <w:t>C</w:t>
             </w:r>
             <w:r>
@@ -21426,6 +21813,7 @@
               <w:rPr>
                 <w:b w:val="0"/>
               </w:rPr>
+              <w:lastRenderedPageBreak/>
               <w:t>N</w:t>
             </w:r>
             <w:r>
@@ -24478,6 +24866,7 @@
               <w:rPr>
                 <w:b w:val="0"/>
               </w:rPr>
+              <w:lastRenderedPageBreak/>
               <w:t>M</w:t>
             </w:r>
             <w:r>
@@ -26478,6 +26867,7 @@
       </w:tr>
     </w:tbl>
     <w:p/>
+    <w:p/>
     <w:p>
       <w:pPr>
         <w:pStyle w:val="a7"/>
@@ -26486,13 +26876,2503 @@
           <w:numId w:val="1"/>
         </w:numPr>
         <w:ind w:firstLineChars="0"/>
+        <w:rPr>
+          <w:highlight w:val="green"/>
+        </w:rPr>
       </w:pPr>
       <w:r>
         <w:rPr>
           <w:rFonts w:hint="eastAsia"/>
+          <w:highlight w:val="green"/>
         </w:rPr>
-        <w:t>状态更新哈希表</w:t>
+        <w:t>税费选项</w:t>
       </w:r>
+      <w:r>
+        <w:rPr>
+          <w:rFonts w:hint="eastAsia"/>
+          <w:highlight w:val="green"/>
+        </w:rPr>
+        <w:t>表</w:t>
+      </w:r>
+      <w:r>
+        <w:rPr>
+          <w:rFonts w:hint="eastAsia"/>
+          <w:highlight w:val="green"/>
+        </w:rPr>
+        <w:t xml:space="preserve"> zt_</w:t>
+      </w:r>
+      <w:r>
+        <w:rPr>
+          <w:rFonts w:hint="eastAsia"/>
+          <w:highlight w:val="green"/>
+        </w:rPr>
+        <w:t xml:space="preserve">taxes </w:t>
+      </w:r>
+    </w:p>
+    <w:tbl>
+      <w:tblPr>
+        <w:tblStyle w:val="-10"/>
+        <w:tblW w:w="0" w:type="auto"/>
+        <w:tblLook w:val="04A0"/>
+      </w:tblPr>
+      <w:tblGrid>
+        <w:gridCol w:w="2802"/>
+        <w:gridCol w:w="1417"/>
+        <w:gridCol w:w="893"/>
+        <w:gridCol w:w="950"/>
+        <w:gridCol w:w="2460"/>
+      </w:tblGrid>
+      <w:tr>
+        <w:trPr>
+          <w:cnfStyle w:val="100000000000"/>
+        </w:trPr>
+        <w:tc>
+          <w:tcPr>
+            <w:cnfStyle w:val="001000000000"/>
+            <w:tcW w:w="2802" w:type="dxa"/>
+            <w:shd w:val="clear" w:color="auto" w:fill="00B0F0"/>
+          </w:tcPr>
+          <w:p>
+            <w:pPr>
+              <w:jc w:val="center"/>
+            </w:pPr>
+            <w:r>
+              <w:rPr>
+                <w:rFonts w:hint="eastAsia"/>
+              </w:rPr>
+              <w:t>字段</w:t>
+            </w:r>
+          </w:p>
+        </w:tc>
+        <w:tc>
+          <w:tcPr>
+            <w:tcW w:w="1417" w:type="dxa"/>
+            <w:shd w:val="clear" w:color="auto" w:fill="00B0F0"/>
+          </w:tcPr>
+          <w:p>
+            <w:pPr>
+              <w:jc w:val="center"/>
+              <w:cnfStyle w:val="100000000000"/>
+            </w:pPr>
+            <w:r>
+              <w:rPr>
+                <w:rFonts w:hint="eastAsia"/>
+              </w:rPr>
+              <w:t>类型</w:t>
+            </w:r>
+          </w:p>
+        </w:tc>
+        <w:tc>
+          <w:tcPr>
+            <w:tcW w:w="893" w:type="dxa"/>
+            <w:shd w:val="clear" w:color="auto" w:fill="00B0F0"/>
+          </w:tcPr>
+          <w:p>
+            <w:pPr>
+              <w:jc w:val="center"/>
+              <w:cnfStyle w:val="100000000000"/>
+            </w:pPr>
+            <w:r>
+              <w:rPr>
+                <w:rFonts w:hint="eastAsia"/>
+              </w:rPr>
+              <w:t>长度</w:t>
+            </w:r>
+          </w:p>
+        </w:tc>
+        <w:tc>
+          <w:tcPr>
+            <w:tcW w:w="950" w:type="dxa"/>
+            <w:shd w:val="clear" w:color="auto" w:fill="00B0F0"/>
+          </w:tcPr>
+          <w:p>
+            <w:pPr>
+              <w:jc w:val="center"/>
+              <w:cnfStyle w:val="100000000000"/>
+            </w:pPr>
+            <w:r>
+              <w:rPr>
+                <w:rFonts w:hint="eastAsia"/>
+              </w:rPr>
+              <w:t>默认</w:t>
+            </w:r>
+          </w:p>
+        </w:tc>
+        <w:tc>
+          <w:tcPr>
+            <w:tcW w:w="2460" w:type="dxa"/>
+            <w:shd w:val="clear" w:color="auto" w:fill="00B0F0"/>
+          </w:tcPr>
+          <w:p>
+            <w:pPr>
+              <w:jc w:val="center"/>
+              <w:cnfStyle w:val="100000000000"/>
+            </w:pPr>
+            <w:r>
+              <w:rPr>
+                <w:rFonts w:hint="eastAsia"/>
+              </w:rPr>
+              <w:t>说明</w:t>
+            </w:r>
+          </w:p>
+        </w:tc>
+      </w:tr>
+      <w:tr>
+        <w:trPr>
+          <w:cnfStyle w:val="000000100000"/>
+        </w:trPr>
+        <w:tc>
+          <w:tcPr>
+            <w:cnfStyle w:val="001000000000"/>
+            <w:tcW w:w="2802" w:type="dxa"/>
+          </w:tcPr>
+          <w:p>
+            <w:pPr>
+              <w:rPr>
+                <w:b w:val="0"/>
+              </w:rPr>
+            </w:pPr>
+            <w:r>
+              <w:rPr>
+                <w:b w:val="0"/>
+              </w:rPr>
+              <w:t>T</w:t>
+            </w:r>
+            <w:r>
+              <w:rPr>
+                <w:rFonts w:hint="eastAsia"/>
+                <w:b w:val="0"/>
+              </w:rPr>
+              <w:t>ax_id</w:t>
+            </w:r>
+          </w:p>
+        </w:tc>
+        <w:tc>
+          <w:tcPr>
+            <w:tcW w:w="1417" w:type="dxa"/>
+          </w:tcPr>
+          <w:p>
+            <w:pPr>
+              <w:cnfStyle w:val="000000100000"/>
+            </w:pPr>
+            <w:r>
+              <w:t>I</w:t>
+            </w:r>
+            <w:r>
+              <w:rPr>
+                <w:rFonts w:hint="eastAsia"/>
+              </w:rPr>
+              <w:t>nt</w:t>
+            </w:r>
+          </w:p>
+        </w:tc>
+        <w:tc>
+          <w:tcPr>
+            <w:tcW w:w="893" w:type="dxa"/>
+          </w:tcPr>
+          <w:p>
+            <w:pPr>
+              <w:cnfStyle w:val="000000100000"/>
+            </w:pPr>
+          </w:p>
+        </w:tc>
+        <w:tc>
+          <w:tcPr>
+            <w:tcW w:w="950" w:type="dxa"/>
+          </w:tcPr>
+          <w:p>
+            <w:pPr>
+              <w:cnfStyle w:val="000000100000"/>
+            </w:pPr>
+          </w:p>
+        </w:tc>
+        <w:tc>
+          <w:tcPr>
+            <w:tcW w:w="2460" w:type="dxa"/>
+          </w:tcPr>
+          <w:p>
+            <w:pPr>
+              <w:cnfStyle w:val="000000100000"/>
+            </w:pPr>
+            <w:r>
+              <w:rPr>
+                <w:rFonts w:hint="eastAsia"/>
+              </w:rPr>
+              <w:t>id,</w:t>
+            </w:r>
+            <w:r>
+              <w:rPr>
+                <w:rFonts w:hint="eastAsia"/>
+              </w:rPr>
+              <w:t>主键</w:t>
+            </w:r>
+            <w:r>
+              <w:rPr>
+                <w:rFonts w:hint="eastAsia"/>
+              </w:rPr>
+              <w:t>,</w:t>
+            </w:r>
+            <w:r>
+              <w:rPr>
+                <w:rFonts w:hint="eastAsia"/>
+              </w:rPr>
+              <w:t>自增</w:t>
+            </w:r>
+          </w:p>
+        </w:tc>
+      </w:tr>
+      <w:tr>
+        <w:trPr>
+          <w:cnfStyle w:val="000000010000"/>
+        </w:trPr>
+        <w:tc>
+          <w:tcPr>
+            <w:cnfStyle w:val="001000000000"/>
+            <w:tcW w:w="2802" w:type="dxa"/>
+          </w:tcPr>
+          <w:p>
+            <w:pPr>
+              <w:rPr>
+                <w:b w:val="0"/>
+              </w:rPr>
+            </w:pPr>
+            <w:r>
+              <w:rPr>
+                <w:b w:val="0"/>
+              </w:rPr>
+              <w:t>T</w:t>
+            </w:r>
+            <w:r>
+              <w:rPr>
+                <w:rFonts w:hint="eastAsia"/>
+                <w:b w:val="0"/>
+              </w:rPr>
+              <w:t>ax_name</w:t>
+            </w:r>
+          </w:p>
+        </w:tc>
+        <w:tc>
+          <w:tcPr>
+            <w:tcW w:w="1417" w:type="dxa"/>
+          </w:tcPr>
+          <w:p>
+            <w:pPr>
+              <w:cnfStyle w:val="000000010000"/>
+            </w:pPr>
+            <w:r>
+              <w:rPr>
+                <w:rFonts w:hint="eastAsia"/>
+              </w:rPr>
+              <w:t>varchar</w:t>
+            </w:r>
+          </w:p>
+        </w:tc>
+        <w:tc>
+          <w:tcPr>
+            <w:tcW w:w="893" w:type="dxa"/>
+          </w:tcPr>
+          <w:p>
+            <w:pPr>
+              <w:cnfStyle w:val="000000010000"/>
+            </w:pPr>
+            <w:r>
+              <w:rPr>
+                <w:rFonts w:hint="eastAsia"/>
+              </w:rPr>
+              <w:t>32</w:t>
+            </w:r>
+          </w:p>
+        </w:tc>
+        <w:tc>
+          <w:tcPr>
+            <w:tcW w:w="950" w:type="dxa"/>
+          </w:tcPr>
+          <w:p>
+            <w:pPr>
+              <w:cnfStyle w:val="000000010000"/>
+            </w:pPr>
+          </w:p>
+        </w:tc>
+        <w:tc>
+          <w:tcPr>
+            <w:tcW w:w="2460" w:type="dxa"/>
+          </w:tcPr>
+          <w:p>
+            <w:pPr>
+              <w:cnfStyle w:val="000000010000"/>
+            </w:pPr>
+            <w:r>
+              <w:rPr>
+                <w:rFonts w:hint="eastAsia"/>
+              </w:rPr>
+              <w:t>税费名称</w:t>
+            </w:r>
+          </w:p>
+        </w:tc>
+      </w:tr>
+      <w:tr>
+        <w:trPr>
+          <w:cnfStyle w:val="000000100000"/>
+        </w:trPr>
+        <w:tc>
+          <w:tcPr>
+            <w:cnfStyle w:val="001000000000"/>
+            <w:tcW w:w="2802" w:type="dxa"/>
+          </w:tcPr>
+          <w:p>
+            <w:pPr>
+              <w:rPr>
+                <w:b w:val="0"/>
+              </w:rPr>
+            </w:pPr>
+            <w:r>
+              <w:rPr>
+                <w:b w:val="0"/>
+              </w:rPr>
+              <w:t>T</w:t>
+            </w:r>
+            <w:r>
+              <w:rPr>
+                <w:rFonts w:hint="eastAsia"/>
+                <w:b w:val="0"/>
+              </w:rPr>
+              <w:t>ax_value</w:t>
+            </w:r>
+          </w:p>
+        </w:tc>
+        <w:tc>
+          <w:tcPr>
+            <w:tcW w:w="1417" w:type="dxa"/>
+          </w:tcPr>
+          <w:p>
+            <w:pPr>
+              <w:cnfStyle w:val="000000100000"/>
+            </w:pPr>
+            <w:r>
+              <w:t>I</w:t>
+            </w:r>
+            <w:r>
+              <w:rPr>
+                <w:rFonts w:hint="eastAsia"/>
+              </w:rPr>
+              <w:t>nt</w:t>
+            </w:r>
+          </w:p>
+        </w:tc>
+        <w:tc>
+          <w:tcPr>
+            <w:tcW w:w="893" w:type="dxa"/>
+          </w:tcPr>
+          <w:p>
+            <w:pPr>
+              <w:cnfStyle w:val="000000100000"/>
+            </w:pPr>
+          </w:p>
+        </w:tc>
+        <w:tc>
+          <w:tcPr>
+            <w:tcW w:w="950" w:type="dxa"/>
+          </w:tcPr>
+          <w:p>
+            <w:pPr>
+              <w:cnfStyle w:val="000000100000"/>
+            </w:pPr>
+          </w:p>
+        </w:tc>
+        <w:tc>
+          <w:tcPr>
+            <w:tcW w:w="2460" w:type="dxa"/>
+          </w:tcPr>
+          <w:p>
+            <w:pPr>
+              <w:cnfStyle w:val="000000100000"/>
+            </w:pPr>
+            <w:r>
+              <w:rPr>
+                <w:rFonts w:hint="eastAsia"/>
+              </w:rPr>
+              <w:t>税费值，百分比</w:t>
+            </w:r>
+          </w:p>
+        </w:tc>
+      </w:tr>
+      <w:tr>
+        <w:trPr>
+          <w:cnfStyle w:val="000000010000"/>
+        </w:trPr>
+        <w:tc>
+          <w:tcPr>
+            <w:cnfStyle w:val="001000000000"/>
+            <w:tcW w:w="2802" w:type="dxa"/>
+          </w:tcPr>
+          <w:p>
+            <w:r>
+              <w:rPr>
+                <w:b w:val="0"/>
+              </w:rPr>
+              <w:t>T</w:t>
+            </w:r>
+            <w:r>
+              <w:rPr>
+                <w:rFonts w:hint="eastAsia"/>
+                <w:b w:val="0"/>
+              </w:rPr>
+              <w:t>ax_desc</w:t>
+            </w:r>
+          </w:p>
+        </w:tc>
+        <w:tc>
+          <w:tcPr>
+            <w:tcW w:w="1417" w:type="dxa"/>
+          </w:tcPr>
+          <w:p>
+            <w:pPr>
+              <w:cnfStyle w:val="000000010000"/>
+            </w:pPr>
+            <w:r>
+              <w:rPr>
+                <w:rFonts w:hint="eastAsia"/>
+              </w:rPr>
+              <w:t>varchar</w:t>
+            </w:r>
+          </w:p>
+        </w:tc>
+        <w:tc>
+          <w:tcPr>
+            <w:tcW w:w="893" w:type="dxa"/>
+          </w:tcPr>
+          <w:p>
+            <w:pPr>
+              <w:cnfStyle w:val="000000010000"/>
+            </w:pPr>
+            <w:r>
+              <w:rPr>
+                <w:rFonts w:hint="eastAsia"/>
+              </w:rPr>
+              <w:t>256</w:t>
+            </w:r>
+          </w:p>
+        </w:tc>
+        <w:tc>
+          <w:tcPr>
+            <w:tcW w:w="950" w:type="dxa"/>
+          </w:tcPr>
+          <w:p>
+            <w:pPr>
+              <w:cnfStyle w:val="000000010000"/>
+            </w:pPr>
+          </w:p>
+        </w:tc>
+        <w:tc>
+          <w:tcPr>
+            <w:tcW w:w="2460" w:type="dxa"/>
+          </w:tcPr>
+          <w:p>
+            <w:pPr>
+              <w:cnfStyle w:val="000000010000"/>
+            </w:pPr>
+            <w:r>
+              <w:rPr>
+                <w:rFonts w:hint="eastAsia"/>
+              </w:rPr>
+              <w:t>描述</w:t>
+            </w:r>
+          </w:p>
+        </w:tc>
+      </w:tr>
+      <w:tr>
+        <w:trPr>
+          <w:cnfStyle w:val="000000100000"/>
+        </w:trPr>
+        <w:tc>
+          <w:tcPr>
+            <w:cnfStyle w:val="001000000000"/>
+            <w:tcW w:w="2802" w:type="dxa"/>
+          </w:tcPr>
+          <w:p>
+            <w:pPr>
+              <w:rPr>
+                <w:b w:val="0"/>
+              </w:rPr>
+            </w:pPr>
+          </w:p>
+        </w:tc>
+        <w:tc>
+          <w:tcPr>
+            <w:tcW w:w="1417" w:type="dxa"/>
+          </w:tcPr>
+          <w:p>
+            <w:pPr>
+              <w:cnfStyle w:val="000000100000"/>
+            </w:pPr>
+          </w:p>
+        </w:tc>
+        <w:tc>
+          <w:tcPr>
+            <w:tcW w:w="893" w:type="dxa"/>
+          </w:tcPr>
+          <w:p>
+            <w:pPr>
+              <w:cnfStyle w:val="000000100000"/>
+            </w:pPr>
+          </w:p>
+        </w:tc>
+        <w:tc>
+          <w:tcPr>
+            <w:tcW w:w="950" w:type="dxa"/>
+          </w:tcPr>
+          <w:p>
+            <w:pPr>
+              <w:cnfStyle w:val="000000100000"/>
+            </w:pPr>
+          </w:p>
+        </w:tc>
+        <w:tc>
+          <w:tcPr>
+            <w:tcW w:w="2460" w:type="dxa"/>
+          </w:tcPr>
+          <w:p>
+            <w:pPr>
+              <w:cnfStyle w:val="000000100000"/>
+            </w:pPr>
+          </w:p>
+        </w:tc>
+      </w:tr>
+    </w:tbl>
+    <w:p/>
+    <w:p>
+      <w:pPr>
+        <w:pStyle w:val="a7"/>
+        <w:numPr>
+          <w:ilvl w:val="0"/>
+          <w:numId w:val="1"/>
+        </w:numPr>
+        <w:ind w:firstLineChars="0"/>
+        <w:rPr>
+          <w:highlight w:val="green"/>
+        </w:rPr>
+      </w:pPr>
+      <w:r>
+        <w:rPr>
+          <w:rFonts w:hint="eastAsia"/>
+          <w:highlight w:val="green"/>
+        </w:rPr>
+        <w:t>币种</w:t>
+      </w:r>
+      <w:r>
+        <w:rPr>
+          <w:rFonts w:hint="eastAsia"/>
+          <w:highlight w:val="green"/>
+        </w:rPr>
+        <w:t xml:space="preserve"> zt_</w:t>
+      </w:r>
+      <w:r>
+        <w:rPr>
+          <w:rFonts w:hint="eastAsia"/>
+        </w:rPr>
+        <w:t>c</w:t>
+      </w:r>
+      <w:r>
+        <w:t>urrency</w:t>
+      </w:r>
+    </w:p>
+    <w:tbl>
+      <w:tblPr>
+        <w:tblStyle w:val="-10"/>
+        <w:tblW w:w="0" w:type="auto"/>
+        <w:tblLook w:val="04A0"/>
+      </w:tblPr>
+      <w:tblGrid>
+        <w:gridCol w:w="2802"/>
+        <w:gridCol w:w="1417"/>
+        <w:gridCol w:w="893"/>
+        <w:gridCol w:w="950"/>
+        <w:gridCol w:w="2460"/>
+      </w:tblGrid>
+      <w:tr>
+        <w:trPr>
+          <w:cnfStyle w:val="100000000000"/>
+        </w:trPr>
+        <w:tc>
+          <w:tcPr>
+            <w:cnfStyle w:val="001000000000"/>
+            <w:tcW w:w="2802" w:type="dxa"/>
+            <w:shd w:val="clear" w:color="auto" w:fill="00B0F0"/>
+          </w:tcPr>
+          <w:p>
+            <w:pPr>
+              <w:jc w:val="center"/>
+            </w:pPr>
+            <w:r>
+              <w:rPr>
+                <w:rFonts w:hint="eastAsia"/>
+              </w:rPr>
+              <w:t>字段</w:t>
+            </w:r>
+          </w:p>
+        </w:tc>
+        <w:tc>
+          <w:tcPr>
+            <w:tcW w:w="1417" w:type="dxa"/>
+            <w:shd w:val="clear" w:color="auto" w:fill="00B0F0"/>
+          </w:tcPr>
+          <w:p>
+            <w:pPr>
+              <w:jc w:val="center"/>
+              <w:cnfStyle w:val="100000000000"/>
+            </w:pPr>
+            <w:r>
+              <w:rPr>
+                <w:rFonts w:hint="eastAsia"/>
+              </w:rPr>
+              <w:t>类型</w:t>
+            </w:r>
+          </w:p>
+        </w:tc>
+        <w:tc>
+          <w:tcPr>
+            <w:tcW w:w="893" w:type="dxa"/>
+            <w:shd w:val="clear" w:color="auto" w:fill="00B0F0"/>
+          </w:tcPr>
+          <w:p>
+            <w:pPr>
+              <w:jc w:val="center"/>
+              <w:cnfStyle w:val="100000000000"/>
+            </w:pPr>
+            <w:r>
+              <w:rPr>
+                <w:rFonts w:hint="eastAsia"/>
+              </w:rPr>
+              <w:t>长度</w:t>
+            </w:r>
+          </w:p>
+        </w:tc>
+        <w:tc>
+          <w:tcPr>
+            <w:tcW w:w="950" w:type="dxa"/>
+            <w:shd w:val="clear" w:color="auto" w:fill="00B0F0"/>
+          </w:tcPr>
+          <w:p>
+            <w:pPr>
+              <w:jc w:val="center"/>
+              <w:cnfStyle w:val="100000000000"/>
+            </w:pPr>
+            <w:r>
+              <w:rPr>
+                <w:rFonts w:hint="eastAsia"/>
+              </w:rPr>
+              <w:t>默认</w:t>
+            </w:r>
+          </w:p>
+        </w:tc>
+        <w:tc>
+          <w:tcPr>
+            <w:tcW w:w="2460" w:type="dxa"/>
+            <w:shd w:val="clear" w:color="auto" w:fill="00B0F0"/>
+          </w:tcPr>
+          <w:p>
+            <w:pPr>
+              <w:jc w:val="center"/>
+              <w:cnfStyle w:val="100000000000"/>
+            </w:pPr>
+            <w:r>
+              <w:rPr>
+                <w:rFonts w:hint="eastAsia"/>
+              </w:rPr>
+              <w:t>说明</w:t>
+            </w:r>
+          </w:p>
+        </w:tc>
+      </w:tr>
+      <w:tr>
+        <w:trPr>
+          <w:cnfStyle w:val="000000100000"/>
+        </w:trPr>
+        <w:tc>
+          <w:tcPr>
+            <w:cnfStyle w:val="001000000000"/>
+            <w:tcW w:w="2802" w:type="dxa"/>
+          </w:tcPr>
+          <w:p>
+            <w:pPr>
+              <w:rPr>
+                <w:b w:val="0"/>
+              </w:rPr>
+            </w:pPr>
+            <w:r>
+              <w:rPr>
+                <w:b w:val="0"/>
+              </w:rPr>
+              <w:t>C</w:t>
+            </w:r>
+            <w:r>
+              <w:rPr>
+                <w:rFonts w:hint="eastAsia"/>
+                <w:b w:val="0"/>
+              </w:rPr>
+              <w:t>ur_id</w:t>
+            </w:r>
+          </w:p>
+        </w:tc>
+        <w:tc>
+          <w:tcPr>
+            <w:tcW w:w="1417" w:type="dxa"/>
+          </w:tcPr>
+          <w:p>
+            <w:pPr>
+              <w:cnfStyle w:val="000000100000"/>
+            </w:pPr>
+            <w:r>
+              <w:t>I</w:t>
+            </w:r>
+            <w:r>
+              <w:rPr>
+                <w:rFonts w:hint="eastAsia"/>
+              </w:rPr>
+              <w:t>nt</w:t>
+            </w:r>
+          </w:p>
+        </w:tc>
+        <w:tc>
+          <w:tcPr>
+            <w:tcW w:w="893" w:type="dxa"/>
+          </w:tcPr>
+          <w:p>
+            <w:pPr>
+              <w:cnfStyle w:val="000000100000"/>
+            </w:pPr>
+          </w:p>
+        </w:tc>
+        <w:tc>
+          <w:tcPr>
+            <w:tcW w:w="950" w:type="dxa"/>
+          </w:tcPr>
+          <w:p>
+            <w:pPr>
+              <w:cnfStyle w:val="000000100000"/>
+            </w:pPr>
+          </w:p>
+        </w:tc>
+        <w:tc>
+          <w:tcPr>
+            <w:tcW w:w="2460" w:type="dxa"/>
+          </w:tcPr>
+          <w:p>
+            <w:pPr>
+              <w:cnfStyle w:val="000000100000"/>
+            </w:pPr>
+            <w:r>
+              <w:rPr>
+                <w:rFonts w:hint="eastAsia"/>
+              </w:rPr>
+              <w:t>id,</w:t>
+            </w:r>
+            <w:r>
+              <w:rPr>
+                <w:rFonts w:hint="eastAsia"/>
+              </w:rPr>
+              <w:t>主键</w:t>
+            </w:r>
+            <w:r>
+              <w:rPr>
+                <w:rFonts w:hint="eastAsia"/>
+              </w:rPr>
+              <w:t>,</w:t>
+            </w:r>
+            <w:r>
+              <w:rPr>
+                <w:rFonts w:hint="eastAsia"/>
+              </w:rPr>
+              <w:t>自增</w:t>
+            </w:r>
+          </w:p>
+        </w:tc>
+      </w:tr>
+      <w:tr>
+        <w:trPr>
+          <w:cnfStyle w:val="000000010000"/>
+        </w:trPr>
+        <w:tc>
+          <w:tcPr>
+            <w:cnfStyle w:val="001000000000"/>
+            <w:tcW w:w="2802" w:type="dxa"/>
+          </w:tcPr>
+          <w:p>
+            <w:pPr>
+              <w:rPr>
+                <w:b w:val="0"/>
+              </w:rPr>
+            </w:pPr>
+            <w:r>
+              <w:rPr>
+                <w:b w:val="0"/>
+              </w:rPr>
+              <w:t>C</w:t>
+            </w:r>
+            <w:r>
+              <w:rPr>
+                <w:rFonts w:hint="eastAsia"/>
+                <w:b w:val="0"/>
+              </w:rPr>
+              <w:t>ur_name</w:t>
+            </w:r>
+          </w:p>
+        </w:tc>
+        <w:tc>
+          <w:tcPr>
+            <w:tcW w:w="1417" w:type="dxa"/>
+          </w:tcPr>
+          <w:p>
+            <w:pPr>
+              <w:cnfStyle w:val="000000010000"/>
+            </w:pPr>
+            <w:r>
+              <w:rPr>
+                <w:rFonts w:hint="eastAsia"/>
+              </w:rPr>
+              <w:t>varchar</w:t>
+            </w:r>
+          </w:p>
+        </w:tc>
+        <w:tc>
+          <w:tcPr>
+            <w:tcW w:w="893" w:type="dxa"/>
+          </w:tcPr>
+          <w:p>
+            <w:pPr>
+              <w:cnfStyle w:val="000000010000"/>
+            </w:pPr>
+            <w:r>
+              <w:rPr>
+                <w:rFonts w:hint="eastAsia"/>
+              </w:rPr>
+              <w:t>32</w:t>
+            </w:r>
+          </w:p>
+        </w:tc>
+        <w:tc>
+          <w:tcPr>
+            <w:tcW w:w="950" w:type="dxa"/>
+          </w:tcPr>
+          <w:p>
+            <w:pPr>
+              <w:cnfStyle w:val="000000010000"/>
+            </w:pPr>
+          </w:p>
+        </w:tc>
+        <w:tc>
+          <w:tcPr>
+            <w:tcW w:w="2460" w:type="dxa"/>
+          </w:tcPr>
+          <w:p>
+            <w:pPr>
+              <w:cnfStyle w:val="000000010000"/>
+            </w:pPr>
+            <w:r>
+              <w:rPr>
+                <w:rFonts w:hint="eastAsia"/>
+              </w:rPr>
+              <w:t>币种名称</w:t>
+            </w:r>
+          </w:p>
+        </w:tc>
+      </w:tr>
+      <w:tr>
+        <w:trPr>
+          <w:cnfStyle w:val="000000100000"/>
+        </w:trPr>
+        <w:tc>
+          <w:tcPr>
+            <w:cnfStyle w:val="001000000000"/>
+            <w:tcW w:w="2802" w:type="dxa"/>
+          </w:tcPr>
+          <w:p>
+            <w:pPr>
+              <w:rPr>
+                <w:b w:val="0"/>
+              </w:rPr>
+            </w:pPr>
+            <w:r>
+              <w:rPr>
+                <w:b w:val="0"/>
+              </w:rPr>
+              <w:t>C</w:t>
+            </w:r>
+            <w:r>
+              <w:rPr>
+                <w:rFonts w:hint="eastAsia"/>
+                <w:b w:val="0"/>
+              </w:rPr>
+              <w:t>ur_sign</w:t>
+            </w:r>
+          </w:p>
+        </w:tc>
+        <w:tc>
+          <w:tcPr>
+            <w:tcW w:w="1417" w:type="dxa"/>
+          </w:tcPr>
+          <w:p>
+            <w:pPr>
+              <w:cnfStyle w:val="000000100000"/>
+            </w:pPr>
+            <w:r>
+              <w:rPr>
+                <w:rFonts w:hint="eastAsia"/>
+              </w:rPr>
+              <w:t>varchar</w:t>
+            </w:r>
+          </w:p>
+        </w:tc>
+        <w:tc>
+          <w:tcPr>
+            <w:tcW w:w="893" w:type="dxa"/>
+          </w:tcPr>
+          <w:p>
+            <w:pPr>
+              <w:cnfStyle w:val="000000100000"/>
+            </w:pPr>
+            <w:r>
+              <w:rPr>
+                <w:rFonts w:hint="eastAsia"/>
+              </w:rPr>
+              <w:t>8</w:t>
+            </w:r>
+          </w:p>
+        </w:tc>
+        <w:tc>
+          <w:tcPr>
+            <w:tcW w:w="950" w:type="dxa"/>
+          </w:tcPr>
+          <w:p>
+            <w:pPr>
+              <w:cnfStyle w:val="000000100000"/>
+            </w:pPr>
+          </w:p>
+        </w:tc>
+        <w:tc>
+          <w:tcPr>
+            <w:tcW w:w="2460" w:type="dxa"/>
+          </w:tcPr>
+          <w:p>
+            <w:pPr>
+              <w:cnfStyle w:val="000000100000"/>
+            </w:pPr>
+            <w:r>
+              <w:rPr>
+                <w:rFonts w:hint="eastAsia"/>
+              </w:rPr>
+              <w:t>币种符号</w:t>
+            </w:r>
+          </w:p>
+        </w:tc>
+      </w:tr>
+      <w:tr>
+        <w:trPr>
+          <w:cnfStyle w:val="000000010000"/>
+        </w:trPr>
+        <w:tc>
+          <w:tcPr>
+            <w:cnfStyle w:val="001000000000"/>
+            <w:tcW w:w="2802" w:type="dxa"/>
+          </w:tcPr>
+          <w:p>
+            <w:pPr>
+              <w:rPr>
+                <w:b w:val="0"/>
+              </w:rPr>
+            </w:pPr>
+          </w:p>
+        </w:tc>
+        <w:tc>
+          <w:tcPr>
+            <w:tcW w:w="1417" w:type="dxa"/>
+          </w:tcPr>
+          <w:p>
+            <w:pPr>
+              <w:cnfStyle w:val="000000010000"/>
+            </w:pPr>
+          </w:p>
+        </w:tc>
+        <w:tc>
+          <w:tcPr>
+            <w:tcW w:w="893" w:type="dxa"/>
+          </w:tcPr>
+          <w:p>
+            <w:pPr>
+              <w:cnfStyle w:val="000000010000"/>
+            </w:pPr>
+          </w:p>
+        </w:tc>
+        <w:tc>
+          <w:tcPr>
+            <w:tcW w:w="950" w:type="dxa"/>
+          </w:tcPr>
+          <w:p>
+            <w:pPr>
+              <w:cnfStyle w:val="000000010000"/>
+            </w:pPr>
+          </w:p>
+        </w:tc>
+        <w:tc>
+          <w:tcPr>
+            <w:tcW w:w="2460" w:type="dxa"/>
+          </w:tcPr>
+          <w:p>
+            <w:pPr>
+              <w:cnfStyle w:val="000000010000"/>
+            </w:pPr>
+          </w:p>
+        </w:tc>
+      </w:tr>
+    </w:tbl>
+    <w:p/>
+    <w:p>
+      <w:pPr>
+        <w:pStyle w:val="a7"/>
+        <w:numPr>
+          <w:ilvl w:val="0"/>
+          <w:numId w:val="1"/>
+        </w:numPr>
+        <w:ind w:firstLineChars="0"/>
+        <w:rPr>
+          <w:highlight w:val="green"/>
+        </w:rPr>
+      </w:pPr>
+      <w:r>
+        <w:rPr>
+          <w:rFonts w:hint="eastAsia"/>
+          <w:highlight w:val="green"/>
+        </w:rPr>
+        <w:t>货币单位</w:t>
+      </w:r>
+      <w:r>
+        <w:rPr>
+          <w:rFonts w:hint="eastAsia"/>
+          <w:highlight w:val="green"/>
+        </w:rPr>
+        <w:t xml:space="preserve"> zt_</w:t>
+      </w:r>
+      <w:r>
+        <w:rPr>
+          <w:rFonts w:hint="eastAsia"/>
+          <w:highlight w:val="green"/>
+        </w:rPr>
+        <w:t>unit</w:t>
+      </w:r>
+    </w:p>
+    <w:tbl>
+      <w:tblPr>
+        <w:tblStyle w:val="-10"/>
+        <w:tblW w:w="0" w:type="auto"/>
+        <w:tblLook w:val="04A0"/>
+      </w:tblPr>
+      <w:tblGrid>
+        <w:gridCol w:w="2802"/>
+        <w:gridCol w:w="1417"/>
+        <w:gridCol w:w="893"/>
+        <w:gridCol w:w="950"/>
+        <w:gridCol w:w="2460"/>
+      </w:tblGrid>
+      <w:tr>
+        <w:trPr>
+          <w:cnfStyle w:val="100000000000"/>
+        </w:trPr>
+        <w:tc>
+          <w:tcPr>
+            <w:cnfStyle w:val="001000000000"/>
+            <w:tcW w:w="2802" w:type="dxa"/>
+            <w:shd w:val="clear" w:color="auto" w:fill="00B0F0"/>
+          </w:tcPr>
+          <w:p>
+            <w:pPr>
+              <w:jc w:val="center"/>
+            </w:pPr>
+            <w:r>
+              <w:rPr>
+                <w:rFonts w:hint="eastAsia"/>
+              </w:rPr>
+              <w:t>字段</w:t>
+            </w:r>
+          </w:p>
+        </w:tc>
+        <w:tc>
+          <w:tcPr>
+            <w:tcW w:w="1417" w:type="dxa"/>
+            <w:shd w:val="clear" w:color="auto" w:fill="00B0F0"/>
+          </w:tcPr>
+          <w:p>
+            <w:pPr>
+              <w:jc w:val="center"/>
+              <w:cnfStyle w:val="100000000000"/>
+            </w:pPr>
+            <w:r>
+              <w:rPr>
+                <w:rFonts w:hint="eastAsia"/>
+              </w:rPr>
+              <w:t>类型</w:t>
+            </w:r>
+          </w:p>
+        </w:tc>
+        <w:tc>
+          <w:tcPr>
+            <w:tcW w:w="893" w:type="dxa"/>
+            <w:shd w:val="clear" w:color="auto" w:fill="00B0F0"/>
+          </w:tcPr>
+          <w:p>
+            <w:pPr>
+              <w:jc w:val="center"/>
+              <w:cnfStyle w:val="100000000000"/>
+            </w:pPr>
+            <w:r>
+              <w:rPr>
+                <w:rFonts w:hint="eastAsia"/>
+              </w:rPr>
+              <w:t>长度</w:t>
+            </w:r>
+          </w:p>
+        </w:tc>
+        <w:tc>
+          <w:tcPr>
+            <w:tcW w:w="950" w:type="dxa"/>
+            <w:shd w:val="clear" w:color="auto" w:fill="00B0F0"/>
+          </w:tcPr>
+          <w:p>
+            <w:pPr>
+              <w:jc w:val="center"/>
+              <w:cnfStyle w:val="100000000000"/>
+            </w:pPr>
+            <w:r>
+              <w:rPr>
+                <w:rFonts w:hint="eastAsia"/>
+              </w:rPr>
+              <w:t>默认</w:t>
+            </w:r>
+          </w:p>
+        </w:tc>
+        <w:tc>
+          <w:tcPr>
+            <w:tcW w:w="2460" w:type="dxa"/>
+            <w:shd w:val="clear" w:color="auto" w:fill="00B0F0"/>
+          </w:tcPr>
+          <w:p>
+            <w:pPr>
+              <w:jc w:val="center"/>
+              <w:cnfStyle w:val="100000000000"/>
+            </w:pPr>
+            <w:r>
+              <w:rPr>
+                <w:rFonts w:hint="eastAsia"/>
+              </w:rPr>
+              <w:t>说明</w:t>
+            </w:r>
+          </w:p>
+        </w:tc>
+      </w:tr>
+      <w:tr>
+        <w:trPr>
+          <w:cnfStyle w:val="000000100000"/>
+        </w:trPr>
+        <w:tc>
+          <w:tcPr>
+            <w:cnfStyle w:val="001000000000"/>
+            <w:tcW w:w="2802" w:type="dxa"/>
+          </w:tcPr>
+          <w:p>
+            <w:pPr>
+              <w:rPr>
+                <w:b w:val="0"/>
+              </w:rPr>
+            </w:pPr>
+            <w:r>
+              <w:rPr>
+                <w:b w:val="0"/>
+              </w:rPr>
+              <w:t>U</w:t>
+            </w:r>
+            <w:r>
+              <w:rPr>
+                <w:rFonts w:hint="eastAsia"/>
+                <w:b w:val="0"/>
+              </w:rPr>
+              <w:t>nit_id</w:t>
+            </w:r>
+          </w:p>
+        </w:tc>
+        <w:tc>
+          <w:tcPr>
+            <w:tcW w:w="1417" w:type="dxa"/>
+          </w:tcPr>
+          <w:p>
+            <w:pPr>
+              <w:cnfStyle w:val="000000100000"/>
+            </w:pPr>
+            <w:r>
+              <w:t>I</w:t>
+            </w:r>
+            <w:r>
+              <w:rPr>
+                <w:rFonts w:hint="eastAsia"/>
+              </w:rPr>
+              <w:t>nt</w:t>
+            </w:r>
+          </w:p>
+        </w:tc>
+        <w:tc>
+          <w:tcPr>
+            <w:tcW w:w="893" w:type="dxa"/>
+          </w:tcPr>
+          <w:p>
+            <w:pPr>
+              <w:cnfStyle w:val="000000100000"/>
+            </w:pPr>
+          </w:p>
+        </w:tc>
+        <w:tc>
+          <w:tcPr>
+            <w:tcW w:w="950" w:type="dxa"/>
+          </w:tcPr>
+          <w:p>
+            <w:pPr>
+              <w:cnfStyle w:val="000000100000"/>
+            </w:pPr>
+          </w:p>
+        </w:tc>
+        <w:tc>
+          <w:tcPr>
+            <w:tcW w:w="2460" w:type="dxa"/>
+          </w:tcPr>
+          <w:p>
+            <w:pPr>
+              <w:cnfStyle w:val="000000100000"/>
+            </w:pPr>
+            <w:r>
+              <w:rPr>
+                <w:rFonts w:hint="eastAsia"/>
+              </w:rPr>
+              <w:t>id,</w:t>
+            </w:r>
+            <w:r>
+              <w:rPr>
+                <w:rFonts w:hint="eastAsia"/>
+              </w:rPr>
+              <w:t>主键</w:t>
+            </w:r>
+            <w:r>
+              <w:rPr>
+                <w:rFonts w:hint="eastAsia"/>
+              </w:rPr>
+              <w:t>,</w:t>
+            </w:r>
+            <w:r>
+              <w:rPr>
+                <w:rFonts w:hint="eastAsia"/>
+              </w:rPr>
+              <w:t>自增</w:t>
+            </w:r>
+          </w:p>
+        </w:tc>
+      </w:tr>
+      <w:tr>
+        <w:trPr>
+          <w:cnfStyle w:val="000000010000"/>
+        </w:trPr>
+        <w:tc>
+          <w:tcPr>
+            <w:cnfStyle w:val="001000000000"/>
+            <w:tcW w:w="2802" w:type="dxa"/>
+          </w:tcPr>
+          <w:p>
+            <w:pPr>
+              <w:rPr>
+                <w:b w:val="0"/>
+              </w:rPr>
+            </w:pPr>
+            <w:r>
+              <w:rPr>
+                <w:b w:val="0"/>
+              </w:rPr>
+              <w:t>U</w:t>
+            </w:r>
+            <w:r>
+              <w:rPr>
+                <w:rFonts w:hint="eastAsia"/>
+                <w:b w:val="0"/>
+              </w:rPr>
+              <w:t>nit_name</w:t>
+            </w:r>
+          </w:p>
+        </w:tc>
+        <w:tc>
+          <w:tcPr>
+            <w:tcW w:w="1417" w:type="dxa"/>
+          </w:tcPr>
+          <w:p>
+            <w:pPr>
+              <w:cnfStyle w:val="000000010000"/>
+            </w:pPr>
+            <w:r>
+              <w:rPr>
+                <w:rFonts w:hint="eastAsia"/>
+              </w:rPr>
+              <w:t>varchar</w:t>
+            </w:r>
+          </w:p>
+        </w:tc>
+        <w:tc>
+          <w:tcPr>
+            <w:tcW w:w="893" w:type="dxa"/>
+          </w:tcPr>
+          <w:p>
+            <w:pPr>
+              <w:cnfStyle w:val="000000010000"/>
+            </w:pPr>
+            <w:r>
+              <w:rPr>
+                <w:rFonts w:hint="eastAsia"/>
+              </w:rPr>
+              <w:t>32</w:t>
+            </w:r>
+          </w:p>
+        </w:tc>
+        <w:tc>
+          <w:tcPr>
+            <w:tcW w:w="950" w:type="dxa"/>
+          </w:tcPr>
+          <w:p>
+            <w:pPr>
+              <w:cnfStyle w:val="000000010000"/>
+            </w:pPr>
+          </w:p>
+        </w:tc>
+        <w:tc>
+          <w:tcPr>
+            <w:tcW w:w="2460" w:type="dxa"/>
+          </w:tcPr>
+          <w:p>
+            <w:pPr>
+              <w:cnfStyle w:val="000000010000"/>
+            </w:pPr>
+            <w:r>
+              <w:rPr>
+                <w:rFonts w:hint="eastAsia"/>
+              </w:rPr>
+              <w:t>单位名</w:t>
+            </w:r>
+          </w:p>
+        </w:tc>
+      </w:tr>
+      <w:tr>
+        <w:trPr>
+          <w:cnfStyle w:val="000000100000"/>
+        </w:trPr>
+        <w:tc>
+          <w:tcPr>
+            <w:cnfStyle w:val="001000000000"/>
+            <w:tcW w:w="2802" w:type="dxa"/>
+          </w:tcPr>
+          <w:p>
+            <w:pPr>
+              <w:rPr>
+                <w:b w:val="0"/>
+              </w:rPr>
+            </w:pPr>
+            <w:r>
+              <w:rPr>
+                <w:b w:val="0"/>
+              </w:rPr>
+              <w:t>U</w:t>
+            </w:r>
+            <w:r>
+              <w:rPr>
+                <w:rFonts w:hint="eastAsia"/>
+                <w:b w:val="0"/>
+              </w:rPr>
+              <w:t>nit_multiple</w:t>
+            </w:r>
+          </w:p>
+        </w:tc>
+        <w:tc>
+          <w:tcPr>
+            <w:tcW w:w="1417" w:type="dxa"/>
+          </w:tcPr>
+          <w:p>
+            <w:pPr>
+              <w:cnfStyle w:val="000000100000"/>
+            </w:pPr>
+            <w:r>
+              <w:rPr>
+                <w:rFonts w:hint="eastAsia"/>
+              </w:rPr>
+              <w:t>int</w:t>
+            </w:r>
+          </w:p>
+        </w:tc>
+        <w:tc>
+          <w:tcPr>
+            <w:tcW w:w="893" w:type="dxa"/>
+          </w:tcPr>
+          <w:p>
+            <w:pPr>
+              <w:cnfStyle w:val="000000100000"/>
+            </w:pPr>
+          </w:p>
+        </w:tc>
+        <w:tc>
+          <w:tcPr>
+            <w:tcW w:w="950" w:type="dxa"/>
+          </w:tcPr>
+          <w:p>
+            <w:pPr>
+              <w:cnfStyle w:val="000000100000"/>
+            </w:pPr>
+          </w:p>
+        </w:tc>
+        <w:tc>
+          <w:tcPr>
+            <w:tcW w:w="2460" w:type="dxa"/>
+          </w:tcPr>
+          <w:p>
+            <w:pPr>
+              <w:cnfStyle w:val="000000100000"/>
+            </w:pPr>
+            <w:r>
+              <w:rPr>
+                <w:rFonts w:hint="eastAsia"/>
+              </w:rPr>
+              <w:t>倍数</w:t>
+            </w:r>
+          </w:p>
+        </w:tc>
+      </w:tr>
+      <w:tr>
+        <w:trPr>
+          <w:cnfStyle w:val="000000010000"/>
+        </w:trPr>
+        <w:tc>
+          <w:tcPr>
+            <w:cnfStyle w:val="001000000000"/>
+            <w:tcW w:w="2802" w:type="dxa"/>
+          </w:tcPr>
+          <w:p>
+            <w:pPr>
+              <w:rPr>
+                <w:b w:val="0"/>
+              </w:rPr>
+            </w:pPr>
+          </w:p>
+        </w:tc>
+        <w:tc>
+          <w:tcPr>
+            <w:tcW w:w="1417" w:type="dxa"/>
+          </w:tcPr>
+          <w:p>
+            <w:pPr>
+              <w:cnfStyle w:val="000000010000"/>
+            </w:pPr>
+          </w:p>
+        </w:tc>
+        <w:tc>
+          <w:tcPr>
+            <w:tcW w:w="893" w:type="dxa"/>
+          </w:tcPr>
+          <w:p>
+            <w:pPr>
+              <w:cnfStyle w:val="000000010000"/>
+            </w:pPr>
+          </w:p>
+        </w:tc>
+        <w:tc>
+          <w:tcPr>
+            <w:tcW w:w="950" w:type="dxa"/>
+          </w:tcPr>
+          <w:p>
+            <w:pPr>
+              <w:cnfStyle w:val="000000010000"/>
+            </w:pPr>
+          </w:p>
+        </w:tc>
+        <w:tc>
+          <w:tcPr>
+            <w:tcW w:w="2460" w:type="dxa"/>
+          </w:tcPr>
+          <w:p>
+            <w:pPr>
+              <w:cnfStyle w:val="000000010000"/>
+            </w:pPr>
+          </w:p>
+        </w:tc>
+      </w:tr>
+    </w:tbl>
+    <w:p/>
+    <w:p>
+      <w:pPr>
+        <w:pStyle w:val="a7"/>
+        <w:numPr>
+          <w:ilvl w:val="0"/>
+          <w:numId w:val="1"/>
+        </w:numPr>
+        <w:ind w:firstLineChars="0"/>
+        <w:rPr>
+          <w:highlight w:val="green"/>
+        </w:rPr>
+      </w:pPr>
+      <w:r>
+        <w:rPr>
+          <w:rFonts w:hint="eastAsia"/>
+          <w:highlight w:val="green"/>
+        </w:rPr>
+        <w:t>首页区域表</w:t>
+      </w:r>
+      <w:r>
+        <w:rPr>
+          <w:rFonts w:hint="eastAsia"/>
+          <w:highlight w:val="green"/>
+        </w:rPr>
+        <w:t xml:space="preserve"> zt_</w:t>
+      </w:r>
+      <w:r>
+        <w:rPr>
+          <w:rFonts w:hint="eastAsia"/>
+          <w:highlight w:val="green"/>
+        </w:rPr>
+        <w:t>block</w:t>
+      </w:r>
+    </w:p>
+    <w:tbl>
+      <w:tblPr>
+        <w:tblStyle w:val="-10"/>
+        <w:tblW w:w="0" w:type="auto"/>
+        <w:tblLook w:val="04A0"/>
+      </w:tblPr>
+      <w:tblGrid>
+        <w:gridCol w:w="2802"/>
+        <w:gridCol w:w="1417"/>
+        <w:gridCol w:w="893"/>
+        <w:gridCol w:w="950"/>
+        <w:gridCol w:w="2460"/>
+      </w:tblGrid>
+      <w:tr>
+        <w:trPr>
+          <w:cnfStyle w:val="100000000000"/>
+        </w:trPr>
+        <w:tc>
+          <w:tcPr>
+            <w:cnfStyle w:val="001000000000"/>
+            <w:tcW w:w="2802" w:type="dxa"/>
+            <w:shd w:val="clear" w:color="auto" w:fill="00B0F0"/>
+          </w:tcPr>
+          <w:p>
+            <w:pPr>
+              <w:jc w:val="center"/>
+            </w:pPr>
+            <w:r>
+              <w:rPr>
+                <w:rFonts w:hint="eastAsia"/>
+              </w:rPr>
+              <w:t>字段</w:t>
+            </w:r>
+          </w:p>
+        </w:tc>
+        <w:tc>
+          <w:tcPr>
+            <w:tcW w:w="1417" w:type="dxa"/>
+            <w:shd w:val="clear" w:color="auto" w:fill="00B0F0"/>
+          </w:tcPr>
+          <w:p>
+            <w:pPr>
+              <w:jc w:val="center"/>
+              <w:cnfStyle w:val="100000000000"/>
+            </w:pPr>
+            <w:r>
+              <w:rPr>
+                <w:rFonts w:hint="eastAsia"/>
+              </w:rPr>
+              <w:t>类型</w:t>
+            </w:r>
+          </w:p>
+        </w:tc>
+        <w:tc>
+          <w:tcPr>
+            <w:tcW w:w="893" w:type="dxa"/>
+            <w:shd w:val="clear" w:color="auto" w:fill="00B0F0"/>
+          </w:tcPr>
+          <w:p>
+            <w:pPr>
+              <w:jc w:val="center"/>
+              <w:cnfStyle w:val="100000000000"/>
+            </w:pPr>
+            <w:r>
+              <w:rPr>
+                <w:rFonts w:hint="eastAsia"/>
+              </w:rPr>
+              <w:t>长度</w:t>
+            </w:r>
+          </w:p>
+        </w:tc>
+        <w:tc>
+          <w:tcPr>
+            <w:tcW w:w="950" w:type="dxa"/>
+            <w:shd w:val="clear" w:color="auto" w:fill="00B0F0"/>
+          </w:tcPr>
+          <w:p>
+            <w:pPr>
+              <w:jc w:val="center"/>
+              <w:cnfStyle w:val="100000000000"/>
+            </w:pPr>
+            <w:r>
+              <w:rPr>
+                <w:rFonts w:hint="eastAsia"/>
+              </w:rPr>
+              <w:t>默认</w:t>
+            </w:r>
+          </w:p>
+        </w:tc>
+        <w:tc>
+          <w:tcPr>
+            <w:tcW w:w="2460" w:type="dxa"/>
+            <w:shd w:val="clear" w:color="auto" w:fill="00B0F0"/>
+          </w:tcPr>
+          <w:p>
+            <w:pPr>
+              <w:jc w:val="center"/>
+              <w:cnfStyle w:val="100000000000"/>
+            </w:pPr>
+            <w:r>
+              <w:rPr>
+                <w:rFonts w:hint="eastAsia"/>
+              </w:rPr>
+              <w:t>说明</w:t>
+            </w:r>
+          </w:p>
+        </w:tc>
+      </w:tr>
+      <w:tr>
+        <w:trPr>
+          <w:cnfStyle w:val="000000100000"/>
+        </w:trPr>
+        <w:tc>
+          <w:tcPr>
+            <w:cnfStyle w:val="001000000000"/>
+            <w:tcW w:w="2802" w:type="dxa"/>
+          </w:tcPr>
+          <w:p>
+            <w:pPr>
+              <w:rPr>
+                <w:b w:val="0"/>
+              </w:rPr>
+            </w:pPr>
+            <w:r>
+              <w:rPr>
+                <w:rFonts w:hint="eastAsia"/>
+                <w:b w:val="0"/>
+              </w:rPr>
+              <w:t>bl_id</w:t>
+            </w:r>
+          </w:p>
+        </w:tc>
+        <w:tc>
+          <w:tcPr>
+            <w:tcW w:w="1417" w:type="dxa"/>
+          </w:tcPr>
+          <w:p>
+            <w:pPr>
+              <w:cnfStyle w:val="000000100000"/>
+            </w:pPr>
+            <w:r>
+              <w:t>I</w:t>
+            </w:r>
+            <w:r>
+              <w:rPr>
+                <w:rFonts w:hint="eastAsia"/>
+              </w:rPr>
+              <w:t>nt</w:t>
+            </w:r>
+          </w:p>
+        </w:tc>
+        <w:tc>
+          <w:tcPr>
+            <w:tcW w:w="893" w:type="dxa"/>
+          </w:tcPr>
+          <w:p>
+            <w:pPr>
+              <w:cnfStyle w:val="000000100000"/>
+            </w:pPr>
+          </w:p>
+        </w:tc>
+        <w:tc>
+          <w:tcPr>
+            <w:tcW w:w="950" w:type="dxa"/>
+          </w:tcPr>
+          <w:p>
+            <w:pPr>
+              <w:cnfStyle w:val="000000100000"/>
+            </w:pPr>
+          </w:p>
+        </w:tc>
+        <w:tc>
+          <w:tcPr>
+            <w:tcW w:w="2460" w:type="dxa"/>
+          </w:tcPr>
+          <w:p>
+            <w:pPr>
+              <w:cnfStyle w:val="000000100000"/>
+            </w:pPr>
+            <w:r>
+              <w:rPr>
+                <w:rFonts w:hint="eastAsia"/>
+              </w:rPr>
+              <w:t>id,</w:t>
+            </w:r>
+            <w:r>
+              <w:rPr>
+                <w:rFonts w:hint="eastAsia"/>
+              </w:rPr>
+              <w:t>主键</w:t>
+            </w:r>
+            <w:r>
+              <w:rPr>
+                <w:rFonts w:hint="eastAsia"/>
+              </w:rPr>
+              <w:t>,</w:t>
+            </w:r>
+            <w:r>
+              <w:rPr>
+                <w:rFonts w:hint="eastAsia"/>
+              </w:rPr>
+              <w:t>自增</w:t>
+            </w:r>
+          </w:p>
+        </w:tc>
+      </w:tr>
+      <w:tr>
+        <w:trPr>
+          <w:cnfStyle w:val="000000010000"/>
+        </w:trPr>
+        <w:tc>
+          <w:tcPr>
+            <w:cnfStyle w:val="001000000000"/>
+            <w:tcW w:w="2802" w:type="dxa"/>
+          </w:tcPr>
+          <w:p>
+            <w:pPr>
+              <w:rPr>
+                <w:b w:val="0"/>
+              </w:rPr>
+            </w:pPr>
+            <w:r>
+              <w:rPr>
+                <w:rFonts w:hint="eastAsia"/>
+                <w:b w:val="0"/>
+              </w:rPr>
+              <w:t>bl_group</w:t>
+            </w:r>
+          </w:p>
+        </w:tc>
+        <w:tc>
+          <w:tcPr>
+            <w:tcW w:w="1417" w:type="dxa"/>
+          </w:tcPr>
+          <w:p>
+            <w:pPr>
+              <w:cnfStyle w:val="000000010000"/>
+            </w:pPr>
+            <w:r>
+              <w:rPr>
+                <w:rFonts w:hint="eastAsia"/>
+              </w:rPr>
+              <w:t>varchar</w:t>
+            </w:r>
+          </w:p>
+        </w:tc>
+        <w:tc>
+          <w:tcPr>
+            <w:tcW w:w="893" w:type="dxa"/>
+          </w:tcPr>
+          <w:p>
+            <w:pPr>
+              <w:cnfStyle w:val="000000010000"/>
+            </w:pPr>
+            <w:r>
+              <w:rPr>
+                <w:rFonts w:hint="eastAsia"/>
+              </w:rPr>
+              <w:t>32</w:t>
+            </w:r>
+          </w:p>
+        </w:tc>
+        <w:tc>
+          <w:tcPr>
+            <w:tcW w:w="950" w:type="dxa"/>
+          </w:tcPr>
+          <w:p>
+            <w:pPr>
+              <w:cnfStyle w:val="000000010000"/>
+            </w:pPr>
+          </w:p>
+        </w:tc>
+        <w:tc>
+          <w:tcPr>
+            <w:tcW w:w="2460" w:type="dxa"/>
+          </w:tcPr>
+          <w:p>
+            <w:pPr>
+              <w:cnfStyle w:val="000000010000"/>
+            </w:pPr>
+            <w:r>
+              <w:rPr>
+                <w:rFonts w:hint="eastAsia"/>
+              </w:rPr>
+              <w:t>类型</w:t>
+            </w:r>
+          </w:p>
+        </w:tc>
+      </w:tr>
+      <w:tr>
+        <w:trPr>
+          <w:cnfStyle w:val="000000100000"/>
+        </w:trPr>
+        <w:tc>
+          <w:tcPr>
+            <w:cnfStyle w:val="001000000000"/>
+            <w:tcW w:w="2802" w:type="dxa"/>
+          </w:tcPr>
+          <w:p>
+            <w:pPr>
+              <w:rPr>
+                <w:b w:val="0"/>
+              </w:rPr>
+            </w:pPr>
+            <w:r>
+              <w:rPr>
+                <w:rFonts w:hint="eastAsia"/>
+                <w:b w:val="0"/>
+              </w:rPr>
+              <w:t>bl_img</w:t>
+            </w:r>
+          </w:p>
+        </w:tc>
+        <w:tc>
+          <w:tcPr>
+            <w:tcW w:w="1417" w:type="dxa"/>
+          </w:tcPr>
+          <w:p>
+            <w:pPr>
+              <w:cnfStyle w:val="000000100000"/>
+            </w:pPr>
+            <w:r>
+              <w:rPr>
+                <w:rFonts w:hint="eastAsia"/>
+              </w:rPr>
+              <w:t>varchar</w:t>
+            </w:r>
+          </w:p>
+        </w:tc>
+        <w:tc>
+          <w:tcPr>
+            <w:tcW w:w="893" w:type="dxa"/>
+          </w:tcPr>
+          <w:p>
+            <w:pPr>
+              <w:cnfStyle w:val="000000100000"/>
+            </w:pPr>
+            <w:r>
+              <w:rPr>
+                <w:rFonts w:hint="eastAsia"/>
+              </w:rPr>
+              <w:t>64</w:t>
+            </w:r>
+          </w:p>
+        </w:tc>
+        <w:tc>
+          <w:tcPr>
+            <w:tcW w:w="950" w:type="dxa"/>
+          </w:tcPr>
+          <w:p>
+            <w:pPr>
+              <w:cnfStyle w:val="000000100000"/>
+            </w:pPr>
+          </w:p>
+        </w:tc>
+        <w:tc>
+          <w:tcPr>
+            <w:tcW w:w="2460" w:type="dxa"/>
+          </w:tcPr>
+          <w:p>
+            <w:pPr>
+              <w:cnfStyle w:val="000000100000"/>
+            </w:pPr>
+            <w:r>
+              <w:rPr>
+                <w:rFonts w:hint="eastAsia"/>
+              </w:rPr>
+              <w:t>图片地址</w:t>
+            </w:r>
+          </w:p>
+        </w:tc>
+      </w:tr>
+      <w:tr>
+        <w:trPr>
+          <w:cnfStyle w:val="000000010000"/>
+        </w:trPr>
+        <w:tc>
+          <w:tcPr>
+            <w:cnfStyle w:val="001000000000"/>
+            <w:tcW w:w="2802" w:type="dxa"/>
+          </w:tcPr>
+          <w:p>
+            <w:r>
+              <w:rPr>
+                <w:rFonts w:hint="eastAsia"/>
+                <w:b w:val="0"/>
+              </w:rPr>
+              <w:t>bl</w:t>
+            </w:r>
+            <w:r>
+              <w:rPr>
+                <w:rFonts w:hint="eastAsia"/>
+              </w:rPr>
+              <w:t>_title</w:t>
+            </w:r>
+          </w:p>
+        </w:tc>
+        <w:tc>
+          <w:tcPr>
+            <w:tcW w:w="1417" w:type="dxa"/>
+          </w:tcPr>
+          <w:p>
+            <w:pPr>
+              <w:cnfStyle w:val="000000010000"/>
+            </w:pPr>
+            <w:r>
+              <w:rPr>
+                <w:rFonts w:hint="eastAsia"/>
+              </w:rPr>
+              <w:t>varchar</w:t>
+            </w:r>
+          </w:p>
+        </w:tc>
+        <w:tc>
+          <w:tcPr>
+            <w:tcW w:w="893" w:type="dxa"/>
+          </w:tcPr>
+          <w:p>
+            <w:pPr>
+              <w:cnfStyle w:val="000000010000"/>
+            </w:pPr>
+            <w:r>
+              <w:rPr>
+                <w:rFonts w:hint="eastAsia"/>
+              </w:rPr>
+              <w:t>128</w:t>
+            </w:r>
+          </w:p>
+        </w:tc>
+        <w:tc>
+          <w:tcPr>
+            <w:tcW w:w="950" w:type="dxa"/>
+          </w:tcPr>
+          <w:p>
+            <w:pPr>
+              <w:cnfStyle w:val="000000010000"/>
+            </w:pPr>
+          </w:p>
+        </w:tc>
+        <w:tc>
+          <w:tcPr>
+            <w:tcW w:w="2460" w:type="dxa"/>
+          </w:tcPr>
+          <w:p>
+            <w:pPr>
+              <w:cnfStyle w:val="000000010000"/>
+            </w:pPr>
+            <w:r>
+              <w:rPr>
+                <w:rFonts w:hint="eastAsia"/>
+              </w:rPr>
+              <w:t>标题</w:t>
+            </w:r>
+          </w:p>
+        </w:tc>
+      </w:tr>
+      <w:tr>
+        <w:trPr>
+          <w:cnfStyle w:val="000000100000"/>
+        </w:trPr>
+        <w:tc>
+          <w:tcPr>
+            <w:cnfStyle w:val="001000000000"/>
+            <w:tcW w:w="2802" w:type="dxa"/>
+          </w:tcPr>
+          <w:p>
+            <w:pPr>
+              <w:rPr>
+                <w:b w:val="0"/>
+              </w:rPr>
+            </w:pPr>
+            <w:r>
+              <w:rPr>
+                <w:rFonts w:hint="eastAsia"/>
+                <w:b w:val="0"/>
+              </w:rPr>
+              <w:t>bl_alt</w:t>
+            </w:r>
+          </w:p>
+        </w:tc>
+        <w:tc>
+          <w:tcPr>
+            <w:tcW w:w="1417" w:type="dxa"/>
+          </w:tcPr>
+          <w:p>
+            <w:pPr>
+              <w:cnfStyle w:val="000000100000"/>
+            </w:pPr>
+            <w:r>
+              <w:rPr>
+                <w:rFonts w:hint="eastAsia"/>
+              </w:rPr>
+              <w:t>varchar</w:t>
+            </w:r>
+          </w:p>
+        </w:tc>
+        <w:tc>
+          <w:tcPr>
+            <w:tcW w:w="893" w:type="dxa"/>
+          </w:tcPr>
+          <w:p>
+            <w:pPr>
+              <w:cnfStyle w:val="000000100000"/>
+            </w:pPr>
+            <w:r>
+              <w:rPr>
+                <w:rFonts w:hint="eastAsia"/>
+              </w:rPr>
+              <w:t>128</w:t>
+            </w:r>
+          </w:p>
+        </w:tc>
+        <w:tc>
+          <w:tcPr>
+            <w:tcW w:w="950" w:type="dxa"/>
+          </w:tcPr>
+          <w:p>
+            <w:pPr>
+              <w:cnfStyle w:val="000000100000"/>
+            </w:pPr>
+          </w:p>
+        </w:tc>
+        <w:tc>
+          <w:tcPr>
+            <w:tcW w:w="2460" w:type="dxa"/>
+          </w:tcPr>
+          <w:p>
+            <w:pPr>
+              <w:cnfStyle w:val="000000100000"/>
+            </w:pPr>
+            <w:r>
+              <w:rPr>
+                <w:rFonts w:hint="eastAsia"/>
+              </w:rPr>
+              <w:t>属性</w:t>
+            </w:r>
+          </w:p>
+        </w:tc>
+      </w:tr>
+      <w:tr>
+        <w:trPr>
+          <w:cnfStyle w:val="000000010000"/>
+        </w:trPr>
+        <w:tc>
+          <w:tcPr>
+            <w:cnfStyle w:val="001000000000"/>
+            <w:tcW w:w="2802" w:type="dxa"/>
+          </w:tcPr>
+          <w:p>
+            <w:pPr>
+              <w:rPr>
+                <w:b w:val="0"/>
+              </w:rPr>
+            </w:pPr>
+            <w:r>
+              <w:rPr>
+                <w:rFonts w:hint="eastAsia"/>
+                <w:b w:val="0"/>
+              </w:rPr>
+              <w:t>bl_content</w:t>
+            </w:r>
+          </w:p>
+        </w:tc>
+        <w:tc>
+          <w:tcPr>
+            <w:tcW w:w="1417" w:type="dxa"/>
+          </w:tcPr>
+          <w:p>
+            <w:pPr>
+              <w:cnfStyle w:val="000000010000"/>
+            </w:pPr>
+            <w:r>
+              <w:rPr>
+                <w:rFonts w:hint="eastAsia"/>
+              </w:rPr>
+              <w:t>varchar</w:t>
+            </w:r>
+          </w:p>
+        </w:tc>
+        <w:tc>
+          <w:tcPr>
+            <w:tcW w:w="893" w:type="dxa"/>
+          </w:tcPr>
+          <w:p>
+            <w:pPr>
+              <w:cnfStyle w:val="000000010000"/>
+            </w:pPr>
+            <w:r>
+              <w:rPr>
+                <w:rFonts w:hint="eastAsia"/>
+              </w:rPr>
+              <w:t>text</w:t>
+            </w:r>
+          </w:p>
+        </w:tc>
+        <w:tc>
+          <w:tcPr>
+            <w:tcW w:w="950" w:type="dxa"/>
+          </w:tcPr>
+          <w:p>
+            <w:pPr>
+              <w:cnfStyle w:val="000000010000"/>
+            </w:pPr>
+          </w:p>
+        </w:tc>
+        <w:tc>
+          <w:tcPr>
+            <w:tcW w:w="2460" w:type="dxa"/>
+          </w:tcPr>
+          <w:p>
+            <w:pPr>
+              <w:cnfStyle w:val="000000010000"/>
+            </w:pPr>
+            <w:r>
+              <w:rPr>
+                <w:rFonts w:hint="eastAsia"/>
+              </w:rPr>
+              <w:t>内容</w:t>
+            </w:r>
+          </w:p>
+        </w:tc>
+      </w:tr>
+      <w:tr>
+        <w:trPr>
+          <w:cnfStyle w:val="000000100000"/>
+        </w:trPr>
+        <w:tc>
+          <w:tcPr>
+            <w:cnfStyle w:val="001000000000"/>
+            <w:tcW w:w="2802" w:type="dxa"/>
+          </w:tcPr>
+          <w:p>
+            <w:pPr>
+              <w:rPr>
+                <w:b w:val="0"/>
+              </w:rPr>
+            </w:pPr>
+            <w:r>
+              <w:rPr>
+                <w:rFonts w:hint="eastAsia"/>
+                <w:b w:val="0"/>
+              </w:rPr>
+              <w:t>bl_order</w:t>
+            </w:r>
+          </w:p>
+        </w:tc>
+        <w:tc>
+          <w:tcPr>
+            <w:tcW w:w="1417" w:type="dxa"/>
+          </w:tcPr>
+          <w:p>
+            <w:pPr>
+              <w:cnfStyle w:val="000000100000"/>
+            </w:pPr>
+            <w:r>
+              <w:rPr>
+                <w:rFonts w:hint="eastAsia"/>
+              </w:rPr>
+              <w:t>int</w:t>
+            </w:r>
+          </w:p>
+        </w:tc>
+        <w:tc>
+          <w:tcPr>
+            <w:tcW w:w="893" w:type="dxa"/>
+          </w:tcPr>
+          <w:p>
+            <w:pPr>
+              <w:cnfStyle w:val="000000100000"/>
+            </w:pPr>
+          </w:p>
+        </w:tc>
+        <w:tc>
+          <w:tcPr>
+            <w:tcW w:w="950" w:type="dxa"/>
+          </w:tcPr>
+          <w:p>
+            <w:pPr>
+              <w:cnfStyle w:val="000000100000"/>
+            </w:pPr>
+          </w:p>
+        </w:tc>
+        <w:tc>
+          <w:tcPr>
+            <w:tcW w:w="2460" w:type="dxa"/>
+          </w:tcPr>
+          <w:p>
+            <w:pPr>
+              <w:cnfStyle w:val="000000100000"/>
+            </w:pPr>
+            <w:r>
+              <w:rPr>
+                <w:rFonts w:hint="eastAsia"/>
+              </w:rPr>
+              <w:t>排序</w:t>
+            </w:r>
+          </w:p>
+        </w:tc>
+      </w:tr>
+      <w:tr>
+        <w:trPr>
+          <w:cnfStyle w:val="000000010000"/>
+        </w:trPr>
+        <w:tc>
+          <w:tcPr>
+            <w:cnfStyle w:val="001000000000"/>
+            <w:tcW w:w="2802" w:type="dxa"/>
+          </w:tcPr>
+          <w:p>
+            <w:pPr>
+              <w:rPr>
+                <w:b w:val="0"/>
+              </w:rPr>
+            </w:pPr>
+            <w:r>
+              <w:rPr>
+                <w:rFonts w:hint="eastAsia"/>
+                <w:b w:val="0"/>
+              </w:rPr>
+              <w:t>bl_link</w:t>
+            </w:r>
+          </w:p>
+        </w:tc>
+        <w:tc>
+          <w:tcPr>
+            <w:tcW w:w="1417" w:type="dxa"/>
+          </w:tcPr>
+          <w:p>
+            <w:pPr>
+              <w:cnfStyle w:val="000000010000"/>
+            </w:pPr>
+            <w:r>
+              <w:rPr>
+                <w:rFonts w:hint="eastAsia"/>
+              </w:rPr>
+              <w:t>varchar</w:t>
+            </w:r>
+          </w:p>
+        </w:tc>
+        <w:tc>
+          <w:tcPr>
+            <w:tcW w:w="893" w:type="dxa"/>
+          </w:tcPr>
+          <w:p>
+            <w:pPr>
+              <w:cnfStyle w:val="000000010000"/>
+            </w:pPr>
+            <w:r>
+              <w:rPr>
+                <w:rFonts w:hint="eastAsia"/>
+              </w:rPr>
+              <w:t>128</w:t>
+            </w:r>
+          </w:p>
+        </w:tc>
+        <w:tc>
+          <w:tcPr>
+            <w:tcW w:w="950" w:type="dxa"/>
+          </w:tcPr>
+          <w:p>
+            <w:pPr>
+              <w:cnfStyle w:val="000000010000"/>
+            </w:pPr>
+          </w:p>
+        </w:tc>
+        <w:tc>
+          <w:tcPr>
+            <w:tcW w:w="2460" w:type="dxa"/>
+          </w:tcPr>
+          <w:p>
+            <w:pPr>
+              <w:cnfStyle w:val="000000010000"/>
+            </w:pPr>
+            <w:r>
+              <w:rPr>
+                <w:rFonts w:hint="eastAsia"/>
+              </w:rPr>
+              <w:t>链接</w:t>
+            </w:r>
+          </w:p>
+        </w:tc>
+      </w:tr>
+      <w:tr>
+        <w:trPr>
+          <w:cnfStyle w:val="000000100000"/>
+        </w:trPr>
+        <w:tc>
+          <w:tcPr>
+            <w:cnfStyle w:val="001000000000"/>
+            <w:tcW w:w="2802" w:type="dxa"/>
+          </w:tcPr>
+          <w:p>
+            <w:pPr>
+              <w:rPr>
+                <w:b w:val="0"/>
+              </w:rPr>
+            </w:pPr>
+            <w:r>
+              <w:rPr>
+                <w:b w:val="0"/>
+              </w:rPr>
+              <w:t>B</w:t>
+            </w:r>
+            <w:r>
+              <w:rPr>
+                <w:rFonts w:hint="eastAsia"/>
+                <w:b w:val="0"/>
+              </w:rPr>
+              <w:t>l_subtitle</w:t>
+            </w:r>
+          </w:p>
+        </w:tc>
+        <w:tc>
+          <w:tcPr>
+            <w:tcW w:w="1417" w:type="dxa"/>
+          </w:tcPr>
+          <w:p>
+            <w:pPr>
+              <w:cnfStyle w:val="000000100000"/>
+            </w:pPr>
+            <w:r>
+              <w:rPr>
+                <w:rFonts w:hint="eastAsia"/>
+              </w:rPr>
+              <w:t>varchar</w:t>
+            </w:r>
+          </w:p>
+        </w:tc>
+        <w:tc>
+          <w:tcPr>
+            <w:tcW w:w="893" w:type="dxa"/>
+          </w:tcPr>
+          <w:p>
+            <w:pPr>
+              <w:cnfStyle w:val="000000100000"/>
+            </w:pPr>
+            <w:r>
+              <w:rPr>
+                <w:rFonts w:hint="eastAsia"/>
+              </w:rPr>
+              <w:t>256</w:t>
+            </w:r>
+          </w:p>
+        </w:tc>
+        <w:tc>
+          <w:tcPr>
+            <w:tcW w:w="950" w:type="dxa"/>
+          </w:tcPr>
+          <w:p>
+            <w:pPr>
+              <w:cnfStyle w:val="000000100000"/>
+            </w:pPr>
+          </w:p>
+        </w:tc>
+        <w:tc>
+          <w:tcPr>
+            <w:tcW w:w="2460" w:type="dxa"/>
+          </w:tcPr>
+          <w:p>
+            <w:pPr>
+              <w:cnfStyle w:val="000000100000"/>
+            </w:pPr>
+            <w:r>
+              <w:rPr>
+                <w:rFonts w:hint="eastAsia"/>
+              </w:rPr>
+              <w:t>副标题</w:t>
+            </w:r>
+          </w:p>
+        </w:tc>
+      </w:tr>
+      <w:tr>
+        <w:trPr>
+          <w:cnfStyle w:val="000000010000"/>
+        </w:trPr>
+        <w:tc>
+          <w:tcPr>
+            <w:cnfStyle w:val="001000000000"/>
+            <w:tcW w:w="2802" w:type="dxa"/>
+          </w:tcPr>
+          <w:p>
+            <w:pPr>
+              <w:rPr>
+                <w:b w:val="0"/>
+              </w:rPr>
+            </w:pPr>
+          </w:p>
+        </w:tc>
+        <w:tc>
+          <w:tcPr>
+            <w:tcW w:w="1417" w:type="dxa"/>
+          </w:tcPr>
+          <w:p>
+            <w:pPr>
+              <w:cnfStyle w:val="000000010000"/>
+            </w:pPr>
+          </w:p>
+        </w:tc>
+        <w:tc>
+          <w:tcPr>
+            <w:tcW w:w="893" w:type="dxa"/>
+          </w:tcPr>
+          <w:p>
+            <w:pPr>
+              <w:cnfStyle w:val="000000010000"/>
+            </w:pPr>
+          </w:p>
+        </w:tc>
+        <w:tc>
+          <w:tcPr>
+            <w:tcW w:w="950" w:type="dxa"/>
+          </w:tcPr>
+          <w:p>
+            <w:pPr>
+              <w:cnfStyle w:val="000000010000"/>
+            </w:pPr>
+          </w:p>
+        </w:tc>
+        <w:tc>
+          <w:tcPr>
+            <w:tcW w:w="2460" w:type="dxa"/>
+          </w:tcPr>
+          <w:p>
+            <w:pPr>
+              <w:cnfStyle w:val="000000010000"/>
+            </w:pPr>
+          </w:p>
+        </w:tc>
+      </w:tr>
+    </w:tbl>
+    <w:p>
+      <w:pPr>
+        <w:pStyle w:val="a7"/>
+        <w:ind w:left="360" w:firstLineChars="0" w:firstLine="0"/>
+      </w:pPr>
     </w:p>
     <w:sectPr>
       <w:pgSz w:w="11906" w:h="16838"/>

</xml_diff>